<commit_message>
agregado la estructura de conclusiones y recomendaciones
</commit_message>
<xml_diff>
--- a/documentos/capitulos/capituloVI.docx
+++ b/documentos/capitulos/capituloVI.docx
@@ -16,8 +16,6 @@
       <w:r>
         <w:t>i</w:t>
       </w:r>
-      <w:bookmarkStart w:id="1" w:name="_GoBack"/>
-      <w:bookmarkEnd w:id="1"/>
       <w:r>
         <w:t xml:space="preserve"> </w:t>
       </w:r>
@@ -31,6 +29,444 @@
       <w:r>
         <w:t>Conclusiones y recomendaciones</w:t>
       </w:r>
+    </w:p>
+    <w:p>
+      <w:pPr>
+        <w:spacing w:before="60"/>
+        <w:rPr>
+          <w:rFonts w:ascii="Arial" w:hAnsi="Arial" w:cs="Arial"/>
+          <w:sz w:val="20"/>
+          <w:szCs w:val="20"/>
+        </w:rPr>
+      </w:pPr>
+    </w:p>
+    <w:p>
+      <w:pPr>
+        <w:spacing w:before="60"/>
+        <w:rPr>
+          <w:rFonts w:ascii="Arial" w:hAnsi="Arial" w:cs="Arial"/>
+        </w:rPr>
+      </w:pPr>
+      <w:r>
+        <w:rPr>
+          <w:rFonts w:ascii="Arial" w:hAnsi="Arial" w:cs="Arial"/>
+        </w:rPr>
+        <w:t xml:space="preserve">El trabajo de grado cuyo objetivo principal era el de: </w:t>
+      </w:r>
+    </w:p>
+    <w:p>
+      <w:pPr>
+        <w:spacing w:before="60"/>
+        <w:rPr>
+          <w:rFonts w:ascii="Arial" w:hAnsi="Arial" w:cs="Arial"/>
+        </w:rPr>
+      </w:pPr>
+      <w:r>
+        <w:rPr>
+          <w:rFonts w:ascii="Arial" w:hAnsi="Arial" w:cs="Arial"/>
+        </w:rPr>
+        <w:t>“</w:t>
+      </w:r>
+      <w:r>
+        <w:rPr>
+          <w:rFonts w:ascii="Arial" w:hAnsi="Arial" w:cs="Arial"/>
+        </w:rPr>
+        <w:t>Mejorar el manejo de información de la administración de horarios y reservas de las canchas deportivas</w:t>
+      </w:r>
+      <w:r>
+        <w:rPr>
+          <w:rFonts w:ascii="Arial" w:hAnsi="Arial" w:cs="Arial"/>
+          <w:lang w:val="es-419"/>
+        </w:rPr>
+        <w:t>,</w:t>
+      </w:r>
+      <w:r>
+        <w:rPr>
+          <w:rFonts w:ascii="Arial" w:hAnsi="Arial" w:cs="Arial"/>
+        </w:rPr>
+        <w:t xml:space="preserve">  a través del desarrollo de un sistema web para la administración de horarios y reservas para complejos, usando </w:t>
+      </w:r>
+      <w:proofErr w:type="spellStart"/>
+      <w:r>
+        <w:rPr>
+          <w:rFonts w:ascii="Arial" w:hAnsi="Arial" w:cs="Arial"/>
+        </w:rPr>
+        <w:t>cloud</w:t>
+      </w:r>
+      <w:proofErr w:type="spellEnd"/>
+      <w:r>
+        <w:rPr>
+          <w:rFonts w:ascii="Arial" w:hAnsi="Arial" w:cs="Arial"/>
+        </w:rPr>
+        <w:t xml:space="preserve"> </w:t>
+      </w:r>
+      <w:proofErr w:type="spellStart"/>
+      <w:r>
+        <w:rPr>
+          <w:rFonts w:ascii="Arial" w:hAnsi="Arial" w:cs="Arial"/>
+        </w:rPr>
+        <w:t>computing</w:t>
+      </w:r>
+      <w:proofErr w:type="spellEnd"/>
+      <w:r>
+        <w:rPr>
+          <w:rFonts w:ascii="Arial" w:hAnsi="Arial" w:cs="Arial"/>
+        </w:rPr>
+        <w:t xml:space="preserve">” ha sido concluido satisfactoriamente, el producto obtenido es un sistema web que ha sido probado para la administración de campos deportivos de la Universidad Mayor de San </w:t>
+      </w:r>
+      <w:proofErr w:type="spellStart"/>
+      <w:r>
+        <w:rPr>
+          <w:rFonts w:ascii="Arial" w:hAnsi="Arial" w:cs="Arial"/>
+        </w:rPr>
+        <w:t>Simon</w:t>
+      </w:r>
+      <w:proofErr w:type="spellEnd"/>
+      <w:r>
+        <w:rPr>
+          <w:rFonts w:ascii="Arial" w:hAnsi="Arial" w:cs="Arial"/>
+        </w:rPr>
+        <w:t>. A continuación se describe las conclusiones:</w:t>
+      </w:r>
+    </w:p>
+    <w:p>
+      <w:pPr>
+        <w:pStyle w:val="Prrafodelista"/>
+        <w:numPr>
+          <w:ilvl w:val="0"/>
+          <w:numId w:val="33"/>
+        </w:numPr>
+        <w:spacing w:before="60"/>
+        <w:rPr>
+          <w:rFonts w:ascii="Arial" w:hAnsi="Arial" w:cs="Arial"/>
+        </w:rPr>
+      </w:pPr>
+      <w:bookmarkStart w:id="1" w:name="_GoBack"/>
+      <w:bookmarkEnd w:id="1"/>
+      <w:r>
+        <w:rPr>
+          <w:rFonts w:ascii="Arial" w:hAnsi="Arial" w:cs="Arial"/>
+        </w:rPr>
+        <w:t xml:space="preserve">El proceso manual, que comprende la administración de horarios y  reservas de complejos deportivos requiere de un tiempo considerable, ya que la información es , en cambio con el sistema desarrollado, la </w:t>
+      </w:r>
+      <w:proofErr w:type="spellStart"/>
+      <w:r>
+        <w:rPr>
+          <w:rFonts w:ascii="Arial" w:hAnsi="Arial" w:cs="Arial"/>
+        </w:rPr>
+        <w:t>admistracion</w:t>
+      </w:r>
+      <w:proofErr w:type="spellEnd"/>
+      <w:r>
+        <w:rPr>
+          <w:rFonts w:ascii="Arial" w:hAnsi="Arial" w:cs="Arial"/>
+        </w:rPr>
+        <w:t xml:space="preserve"> se reduce a 1 minuto </w:t>
+      </w:r>
+    </w:p>
+    <w:p>
+      <w:pPr>
+        <w:pStyle w:val="Prrafodelista"/>
+        <w:numPr>
+          <w:ilvl w:val="0"/>
+          <w:numId w:val="33"/>
+        </w:numPr>
+        <w:spacing w:before="60"/>
+        <w:rPr>
+          <w:rFonts w:ascii="Arial" w:hAnsi="Arial" w:cs="Arial"/>
+        </w:rPr>
+      </w:pPr>
+      <w:r>
+        <w:rPr>
+          <w:rFonts w:ascii="Arial" w:hAnsi="Arial" w:cs="Arial"/>
+        </w:rPr>
+        <w:t xml:space="preserve">Ya que el sistema permite una conexión con </w:t>
+      </w:r>
+      <w:proofErr w:type="spellStart"/>
+      <w:r>
+        <w:rPr>
+          <w:rFonts w:ascii="Arial" w:hAnsi="Arial" w:cs="Arial"/>
+        </w:rPr>
+        <w:t>google</w:t>
+      </w:r>
+      <w:proofErr w:type="spellEnd"/>
+      <w:r>
+        <w:rPr>
+          <w:rFonts w:ascii="Arial" w:hAnsi="Arial" w:cs="Arial"/>
+        </w:rPr>
+        <w:t xml:space="preserve"> </w:t>
+      </w:r>
+      <w:proofErr w:type="spellStart"/>
+      <w:r>
+        <w:rPr>
+          <w:rFonts w:ascii="Arial" w:hAnsi="Arial" w:cs="Arial"/>
+        </w:rPr>
+        <w:t>maps</w:t>
+      </w:r>
+      <w:proofErr w:type="spellEnd"/>
+      <w:r>
+        <w:rPr>
+          <w:rFonts w:ascii="Arial" w:hAnsi="Arial" w:cs="Arial"/>
+        </w:rPr>
+        <w:t xml:space="preserve">, los deportistas </w:t>
+      </w:r>
+      <w:proofErr w:type="spellStart"/>
+      <w:r>
+        <w:rPr>
+          <w:rFonts w:ascii="Arial" w:hAnsi="Arial" w:cs="Arial"/>
+        </w:rPr>
+        <w:t>pordran</w:t>
+      </w:r>
+      <w:proofErr w:type="spellEnd"/>
+      <w:r>
+        <w:rPr>
+          <w:rFonts w:ascii="Arial" w:hAnsi="Arial" w:cs="Arial"/>
+        </w:rPr>
+        <w:t xml:space="preserve"> ubicar campos deportivos </w:t>
+      </w:r>
+      <w:proofErr w:type="spellStart"/>
+      <w:r>
+        <w:rPr>
+          <w:rFonts w:ascii="Arial" w:hAnsi="Arial" w:cs="Arial"/>
+        </w:rPr>
+        <w:t>mas</w:t>
+      </w:r>
+      <w:proofErr w:type="spellEnd"/>
+      <w:r>
+        <w:rPr>
+          <w:rFonts w:ascii="Arial" w:hAnsi="Arial" w:cs="Arial"/>
+        </w:rPr>
+        <w:t xml:space="preserve"> cercanos, </w:t>
+      </w:r>
+    </w:p>
+    <w:p>
+      <w:pPr>
+        <w:pStyle w:val="Prrafodelista"/>
+        <w:numPr>
+          <w:ilvl w:val="0"/>
+          <w:numId w:val="33"/>
+        </w:numPr>
+        <w:spacing w:before="60"/>
+        <w:rPr>
+          <w:rFonts w:ascii="Arial" w:hAnsi="Arial" w:cs="Arial"/>
+        </w:rPr>
+      </w:pPr>
+      <w:r>
+        <w:rPr>
+          <w:rFonts w:ascii="Arial" w:hAnsi="Arial" w:cs="Arial"/>
+        </w:rPr>
+        <w:t xml:space="preserve">Como el sistema web </w:t>
+      </w:r>
+      <w:proofErr w:type="spellStart"/>
+      <w:r>
+        <w:rPr>
+          <w:rFonts w:ascii="Arial" w:hAnsi="Arial" w:cs="Arial"/>
+        </w:rPr>
+        <w:t>esta</w:t>
+      </w:r>
+      <w:proofErr w:type="spellEnd"/>
+      <w:r>
+        <w:rPr>
+          <w:rFonts w:ascii="Arial" w:hAnsi="Arial" w:cs="Arial"/>
+        </w:rPr>
+        <w:t xml:space="preserve"> en un servidor en la nube el </w:t>
+      </w:r>
+      <w:proofErr w:type="spellStart"/>
+      <w:r>
+        <w:rPr>
+          <w:rFonts w:ascii="Arial" w:hAnsi="Arial" w:cs="Arial"/>
+        </w:rPr>
+        <w:t>admistrador</w:t>
+      </w:r>
+      <w:proofErr w:type="spellEnd"/>
+      <w:r>
+        <w:rPr>
+          <w:rFonts w:ascii="Arial" w:hAnsi="Arial" w:cs="Arial"/>
+        </w:rPr>
+        <w:t xml:space="preserve"> pueden acceder a la información desde cualquier lugar</w:t>
+      </w:r>
+      <w:proofErr w:type="gramStart"/>
+      <w:r>
+        <w:rPr>
+          <w:rFonts w:ascii="Arial" w:hAnsi="Arial" w:cs="Arial"/>
+        </w:rPr>
+        <w:t>…  .</w:t>
+      </w:r>
+      <w:proofErr w:type="gramEnd"/>
+    </w:p>
+    <w:p>
+      <w:pPr>
+        <w:spacing w:before="60"/>
+        <w:rPr>
+          <w:rFonts w:ascii="Arial" w:hAnsi="Arial" w:cs="Arial"/>
+        </w:rPr>
+      </w:pPr>
+    </w:p>
+    <w:p>
+      <w:pPr>
+        <w:spacing w:before="60"/>
+        <w:rPr>
+          <w:rFonts w:ascii="Arial" w:hAnsi="Arial" w:cs="Arial"/>
+        </w:rPr>
+      </w:pPr>
+      <w:r>
+        <w:rPr>
+          <w:rFonts w:ascii="Arial" w:hAnsi="Arial" w:cs="Arial"/>
+        </w:rPr>
+        <w:t xml:space="preserve">*Sobre la </w:t>
+      </w:r>
+      <w:proofErr w:type="spellStart"/>
+      <w:r>
+        <w:rPr>
+          <w:rFonts w:ascii="Arial" w:hAnsi="Arial" w:cs="Arial"/>
+        </w:rPr>
+        <w:t>tecnolgia</w:t>
+      </w:r>
+      <w:proofErr w:type="spellEnd"/>
+      <w:r>
+        <w:rPr>
+          <w:rFonts w:ascii="Arial" w:hAnsi="Arial" w:cs="Arial"/>
+        </w:rPr>
+        <w:t xml:space="preserve"> y  herramientas utilizadas</w:t>
+      </w:r>
+    </w:p>
+    <w:p>
+      <w:pPr>
+        <w:spacing w:before="60"/>
+        <w:rPr>
+          <w:rFonts w:ascii="Arial" w:hAnsi="Arial" w:cs="Arial"/>
+        </w:rPr>
+      </w:pPr>
+    </w:p>
+    <w:p>
+      <w:pPr>
+        <w:spacing w:before="60"/>
+        <w:rPr>
+          <w:rFonts w:ascii="Arial" w:hAnsi="Arial" w:cs="Arial"/>
+        </w:rPr>
+      </w:pPr>
+      <w:r>
+        <w:rPr>
+          <w:rFonts w:ascii="Arial" w:hAnsi="Arial" w:cs="Arial"/>
+        </w:rPr>
+        <w:t xml:space="preserve"> *Sobre la metodología</w:t>
+      </w:r>
+    </w:p>
+    <w:p>
+      <w:pPr>
+        <w:spacing w:before="60"/>
+        <w:rPr>
+          <w:rFonts w:ascii="Arial" w:hAnsi="Arial" w:cs="Arial"/>
+        </w:rPr>
+      </w:pPr>
+    </w:p>
+    <w:p>
+      <w:pPr>
+        <w:spacing w:before="60"/>
+        <w:rPr>
+          <w:rFonts w:ascii="Arial" w:hAnsi="Arial" w:cs="Arial"/>
+        </w:rPr>
+      </w:pPr>
+      <w:r>
+        <w:rPr>
+          <w:rFonts w:ascii="Arial" w:hAnsi="Arial" w:cs="Arial"/>
+        </w:rPr>
+        <w:t xml:space="preserve">Se recomienda usar la </w:t>
+      </w:r>
+      <w:proofErr w:type="spellStart"/>
+      <w:r>
+        <w:rPr>
+          <w:rFonts w:ascii="Arial" w:hAnsi="Arial" w:cs="Arial"/>
+        </w:rPr>
+        <w:t>metodologia</w:t>
+      </w:r>
+      <w:proofErr w:type="spellEnd"/>
+    </w:p>
+    <w:p>
+      <w:pPr>
+        <w:spacing w:before="60"/>
+        <w:rPr>
+          <w:rFonts w:ascii="Arial" w:hAnsi="Arial" w:cs="Arial"/>
+        </w:rPr>
+      </w:pPr>
+    </w:p>
+    <w:p>
+      <w:pPr>
+        <w:spacing w:before="60"/>
+        <w:rPr>
+          <w:rFonts w:ascii="Arial" w:hAnsi="Arial" w:cs="Arial"/>
+        </w:rPr>
+      </w:pPr>
+      <w:r>
+        <w:rPr>
+          <w:rFonts w:ascii="Arial" w:hAnsi="Arial" w:cs="Arial"/>
+        </w:rPr>
+        <w:t xml:space="preserve">Para trabajos futuros se recomienda: </w:t>
+      </w:r>
+    </w:p>
+    <w:p>
+      <w:pPr>
+        <w:spacing w:before="60"/>
+        <w:rPr>
+          <w:rFonts w:ascii="Arial" w:hAnsi="Arial" w:cs="Arial"/>
+        </w:rPr>
+      </w:pPr>
+      <w:r>
+        <w:rPr>
+          <w:rFonts w:ascii="Arial" w:hAnsi="Arial" w:cs="Arial"/>
+        </w:rPr>
+        <w:t xml:space="preserve">Se sugiere probar en internet </w:t>
+      </w:r>
+      <w:proofErr w:type="spellStart"/>
+      <w:r>
+        <w:rPr>
+          <w:rFonts w:ascii="Arial" w:hAnsi="Arial" w:cs="Arial"/>
+        </w:rPr>
+        <w:t>explorer</w:t>
+      </w:r>
+      <w:proofErr w:type="spellEnd"/>
+    </w:p>
+    <w:p>
+      <w:pPr>
+        <w:spacing w:before="60"/>
+        <w:rPr>
+          <w:rFonts w:ascii="Arial" w:hAnsi="Arial" w:cs="Arial"/>
+        </w:rPr>
+      </w:pPr>
+      <w:r>
+        <w:rPr>
+          <w:rFonts w:ascii="Arial" w:hAnsi="Arial" w:cs="Arial"/>
+        </w:rPr>
+        <w:t xml:space="preserve">Pagar con tarjeta, en </w:t>
+      </w:r>
+      <w:proofErr w:type="spellStart"/>
+      <w:r>
+        <w:rPr>
+          <w:rFonts w:ascii="Arial" w:hAnsi="Arial" w:cs="Arial"/>
+        </w:rPr>
+        <w:t>linea</w:t>
+      </w:r>
+      <w:proofErr w:type="spellEnd"/>
+    </w:p>
+    <w:p>
+      <w:pPr>
+        <w:spacing w:before="60"/>
+        <w:rPr>
+          <w:rFonts w:ascii="Arial" w:hAnsi="Arial" w:cs="Arial"/>
+          <w:sz w:val="20"/>
+          <w:szCs w:val="20"/>
+        </w:rPr>
+      </w:pPr>
+    </w:p>
+    <w:p>
+      <w:pPr>
+        <w:spacing w:before="60"/>
+        <w:rPr>
+          <w:rFonts w:ascii="Arial" w:hAnsi="Arial" w:cs="Arial"/>
+          <w:sz w:val="20"/>
+          <w:szCs w:val="20"/>
+        </w:rPr>
+      </w:pPr>
     </w:p>
     <w:p>
       <w:pPr>
@@ -3714,6 +4150,119 @@
     </w:lvl>
   </w:abstractNum>
   <w:abstractNum w:abstractNumId="26">
+    <w:nsid w:val="6A812B7A"/>
+    <w:multiLevelType w:val="hybridMultilevel"/>
+    <w:tmpl w:val="45F4F4CE"/>
+    <w:lvl w:ilvl="0" w:tplc="0409000B">
+      <w:start w:val="1"/>
+      <w:numFmt w:val="bullet"/>
+      <w:lvlText w:val=""/>
+      <w:lvlJc w:val="left"/>
+      <w:pPr>
+        <w:ind w:left="720" w:hanging="360"/>
+      </w:pPr>
+      <w:rPr>
+        <w:rFonts w:ascii="Wingdings" w:hAnsi="Wingdings" w:hint="default"/>
+      </w:rPr>
+    </w:lvl>
+    <w:lvl w:ilvl="1" w:tplc="400A0003" w:tentative="1">
+      <w:start w:val="1"/>
+      <w:numFmt w:val="bullet"/>
+      <w:lvlText w:val="o"/>
+      <w:lvlJc w:val="left"/>
+      <w:pPr>
+        <w:ind w:left="1440" w:hanging="360"/>
+      </w:pPr>
+      <w:rPr>
+        <w:rFonts w:ascii="Courier New" w:hAnsi="Courier New" w:cs="Courier New" w:hint="default"/>
+      </w:rPr>
+    </w:lvl>
+    <w:lvl w:ilvl="2" w:tplc="400A0005" w:tentative="1">
+      <w:start w:val="1"/>
+      <w:numFmt w:val="bullet"/>
+      <w:lvlText w:val=""/>
+      <w:lvlJc w:val="left"/>
+      <w:pPr>
+        <w:ind w:left="2160" w:hanging="360"/>
+      </w:pPr>
+      <w:rPr>
+        <w:rFonts w:ascii="Wingdings" w:hAnsi="Wingdings" w:hint="default"/>
+      </w:rPr>
+    </w:lvl>
+    <w:lvl w:ilvl="3" w:tplc="400A0001" w:tentative="1">
+      <w:start w:val="1"/>
+      <w:numFmt w:val="bullet"/>
+      <w:lvlText w:val=""/>
+      <w:lvlJc w:val="left"/>
+      <w:pPr>
+        <w:ind w:left="2880" w:hanging="360"/>
+      </w:pPr>
+      <w:rPr>
+        <w:rFonts w:ascii="Symbol" w:hAnsi="Symbol" w:hint="default"/>
+      </w:rPr>
+    </w:lvl>
+    <w:lvl w:ilvl="4" w:tplc="400A0003" w:tentative="1">
+      <w:start w:val="1"/>
+      <w:numFmt w:val="bullet"/>
+      <w:lvlText w:val="o"/>
+      <w:lvlJc w:val="left"/>
+      <w:pPr>
+        <w:ind w:left="3600" w:hanging="360"/>
+      </w:pPr>
+      <w:rPr>
+        <w:rFonts w:ascii="Courier New" w:hAnsi="Courier New" w:cs="Courier New" w:hint="default"/>
+      </w:rPr>
+    </w:lvl>
+    <w:lvl w:ilvl="5" w:tplc="400A0005" w:tentative="1">
+      <w:start w:val="1"/>
+      <w:numFmt w:val="bullet"/>
+      <w:lvlText w:val=""/>
+      <w:lvlJc w:val="left"/>
+      <w:pPr>
+        <w:ind w:left="4320" w:hanging="360"/>
+      </w:pPr>
+      <w:rPr>
+        <w:rFonts w:ascii="Wingdings" w:hAnsi="Wingdings" w:hint="default"/>
+      </w:rPr>
+    </w:lvl>
+    <w:lvl w:ilvl="6" w:tplc="400A0001" w:tentative="1">
+      <w:start w:val="1"/>
+      <w:numFmt w:val="bullet"/>
+      <w:lvlText w:val=""/>
+      <w:lvlJc w:val="left"/>
+      <w:pPr>
+        <w:ind w:left="5040" w:hanging="360"/>
+      </w:pPr>
+      <w:rPr>
+        <w:rFonts w:ascii="Symbol" w:hAnsi="Symbol" w:hint="default"/>
+      </w:rPr>
+    </w:lvl>
+    <w:lvl w:ilvl="7" w:tplc="400A0003" w:tentative="1">
+      <w:start w:val="1"/>
+      <w:numFmt w:val="bullet"/>
+      <w:lvlText w:val="o"/>
+      <w:lvlJc w:val="left"/>
+      <w:pPr>
+        <w:ind w:left="5760" w:hanging="360"/>
+      </w:pPr>
+      <w:rPr>
+        <w:rFonts w:ascii="Courier New" w:hAnsi="Courier New" w:cs="Courier New" w:hint="default"/>
+      </w:rPr>
+    </w:lvl>
+    <w:lvl w:ilvl="8" w:tplc="400A0005" w:tentative="1">
+      <w:start w:val="1"/>
+      <w:numFmt w:val="bullet"/>
+      <w:lvlText w:val=""/>
+      <w:lvlJc w:val="left"/>
+      <w:pPr>
+        <w:ind w:left="6480" w:hanging="360"/>
+      </w:pPr>
+      <w:rPr>
+        <w:rFonts w:ascii="Wingdings" w:hAnsi="Wingdings" w:hint="default"/>
+      </w:rPr>
+    </w:lvl>
+  </w:abstractNum>
+  <w:abstractNum w:abstractNumId="27">
     <w:nsid w:val="6E312B81"/>
     <w:multiLevelType w:val="hybridMultilevel"/>
     <w:tmpl w:val="3BA49198"/>
@@ -3826,7 +4375,7 @@
       </w:rPr>
     </w:lvl>
   </w:abstractNum>
-  <w:abstractNum w:abstractNumId="27">
+  <w:abstractNum w:abstractNumId="28">
     <w:nsid w:val="71144E4E"/>
     <w:multiLevelType w:val="hybridMultilevel"/>
     <w:tmpl w:val="7770A4C2"/>
@@ -3939,7 +4488,7 @@
       </w:rPr>
     </w:lvl>
   </w:abstractNum>
-  <w:abstractNum w:abstractNumId="28">
+  <w:abstractNum w:abstractNumId="29">
     <w:nsid w:val="76F90C09"/>
     <w:multiLevelType w:val="multilevel"/>
     <w:tmpl w:val="A7FAC30E"/>
@@ -4088,7 +4637,7 @@
       </w:rPr>
     </w:lvl>
   </w:abstractNum>
-  <w:abstractNum w:abstractNumId="29">
+  <w:abstractNum w:abstractNumId="30">
     <w:nsid w:val="7AD517DB"/>
     <w:multiLevelType w:val="hybridMultilevel"/>
     <w:tmpl w:val="D346AEA0"/>
@@ -4201,7 +4750,7 @@
       </w:rPr>
     </w:lvl>
   </w:abstractNum>
-  <w:abstractNum w:abstractNumId="30">
+  <w:abstractNum w:abstractNumId="31">
     <w:nsid w:val="7DA02433"/>
     <w:multiLevelType w:val="hybridMultilevel"/>
     <w:tmpl w:val="38B8475C"/>
@@ -4314,7 +4863,7 @@
     </w:lvl>
   </w:abstractNum>
   <w:num w:numId="1">
-    <w:abstractNumId w:val="30"/>
+    <w:abstractNumId w:val="31"/>
   </w:num>
   <w:num w:numId="2">
     <w:abstractNumId w:val="13"/>
@@ -4332,7 +4881,7 @@
     <w:abstractNumId w:val="11"/>
   </w:num>
   <w:num w:numId="7">
-    <w:abstractNumId w:val="27"/>
+    <w:abstractNumId w:val="28"/>
   </w:num>
   <w:num w:numId="8">
     <w:abstractNumId w:val="2"/>
@@ -4353,7 +4902,7 @@
     <w:abstractNumId w:val="24"/>
   </w:num>
   <w:num w:numId="14">
-    <w:abstractNumId w:val="28"/>
+    <w:abstractNumId w:val="29"/>
     <w:lvlOverride w:ilvl="0">
       <w:lvl w:ilvl="0">
         <w:numFmt w:val="bullet"/>
@@ -4489,10 +5038,13 @@
     <w:abstractNumId w:val="3"/>
   </w:num>
   <w:num w:numId="31">
-    <w:abstractNumId w:val="26"/>
+    <w:abstractNumId w:val="27"/>
   </w:num>
   <w:num w:numId="32">
-    <w:abstractNumId w:val="29"/>
+    <w:abstractNumId w:val="30"/>
+  </w:num>
+  <w:num w:numId="33">
+    <w:abstractNumId w:val="26"/>
   </w:num>
 </w:numbering>
 </file>
@@ -5941,7 +6493,7 @@
 </file>
 
 <file path=customXml/itemProps1.xml><?xml version="1.0" encoding="utf-8"?>
-<ds:datastoreItem xmlns:ds="http://schemas.openxmlformats.org/officeDocument/2006/customXml" ds:itemID="{53E467EF-734A-4275-A4A0-32AE6EF93AC8}">
+<ds:datastoreItem xmlns:ds="http://schemas.openxmlformats.org/officeDocument/2006/customXml" ds:itemID="{0C9B30C1-3D28-470E-87FA-CF05FF4E3364}">
   <ds:schemaRefs>
     <ds:schemaRef ds:uri="http://schemas.openxmlformats.org/officeDocument/2006/bibliography"/>
   </ds:schemaRefs>

</xml_diff>

<commit_message>
corregido el capitulo conclusiones
</commit_message>
<xml_diff>
--- a/documentos/capitulos/capituloVI.docx
+++ b/documentos/capitulos/capituloVI.docx
@@ -51,7 +51,19 @@
         <w:rPr>
           <w:rFonts w:ascii="Arial" w:hAnsi="Arial" w:cs="Arial"/>
         </w:rPr>
-        <w:t xml:space="preserve">El trabajo de grado cuyo objetivo principal era el de: </w:t>
+        <w:t>El trabajo de grado</w:t>
+      </w:r>
+      <w:r>
+        <w:rPr>
+          <w:rFonts w:ascii="Arial" w:hAnsi="Arial" w:cs="Arial"/>
+        </w:rPr>
+        <w:t>,</w:t>
+      </w:r>
+      <w:r>
+        <w:rPr>
+          <w:rFonts w:ascii="Arial" w:hAnsi="Arial" w:cs="Arial"/>
+        </w:rPr>
+        <w:t xml:space="preserve"> cuyo objetivo principal era el de: </w:t>
       </w:r>
     </w:p>
     <w:p>
@@ -65,18 +77,39 @@
         <w:rPr>
           <w:rFonts w:ascii="Arial" w:hAnsi="Arial" w:cs="Arial"/>
         </w:rPr>
-        <w:t>“</w:t>
-      </w:r>
-      <w:r>
-        <w:rPr>
-          <w:rFonts w:ascii="Arial" w:hAnsi="Arial" w:cs="Arial"/>
-        </w:rPr>
-        <w:t>Mejorar el manejo de información de la administración de horarios y reservas de las canchas deportivas</w:t>
-      </w:r>
-      <w:r>
-        <w:rPr>
-          <w:rFonts w:ascii="Arial" w:hAnsi="Arial" w:cs="Arial"/>
-          <w:lang w:val="es-419"/>
+        <w:t xml:space="preserve">“Mejorar el manejo de información de la administración de horarios y reservas de las canchas deportivas,  a través del desarrollo de un sistema web para la administración de horarios y reservas para complejos, usando </w:t>
+      </w:r>
+      <w:proofErr w:type="spellStart"/>
+      <w:r>
+        <w:rPr>
+          <w:rFonts w:ascii="Arial" w:hAnsi="Arial" w:cs="Arial"/>
+        </w:rPr>
+        <w:t>cloud</w:t>
+      </w:r>
+      <w:proofErr w:type="spellEnd"/>
+      <w:r>
+        <w:rPr>
+          <w:rFonts w:ascii="Arial" w:hAnsi="Arial" w:cs="Arial"/>
+        </w:rPr>
+        <w:t xml:space="preserve"> </w:t>
+      </w:r>
+      <w:proofErr w:type="spellStart"/>
+      <w:r>
+        <w:rPr>
+          <w:rFonts w:ascii="Arial" w:hAnsi="Arial" w:cs="Arial"/>
+        </w:rPr>
+        <w:t>computing</w:t>
+      </w:r>
+      <w:proofErr w:type="spellEnd"/>
+      <w:r>
+        <w:rPr>
+          <w:rFonts w:ascii="Arial" w:hAnsi="Arial" w:cs="Arial"/>
+        </w:rPr>
+        <w:t>” ha sido concluido satisfactoriamente, el producto obtenido</w:t>
+      </w:r>
+      <w:r>
+        <w:rPr>
+          <w:rFonts w:ascii="Arial" w:hAnsi="Arial" w:cs="Arial"/>
         </w:rPr>
         <w:t>,</w:t>
       </w:r>
@@ -84,50 +117,62 @@
         <w:rPr>
           <w:rFonts w:ascii="Arial" w:hAnsi="Arial" w:cs="Arial"/>
         </w:rPr>
-        <w:t xml:space="preserve">  a través del desarrollo de un sistema web para la administración de horarios y reservas para complejos, usando </w:t>
-      </w:r>
-      <w:proofErr w:type="spellStart"/>
-      <w:r>
-        <w:rPr>
-          <w:rFonts w:ascii="Arial" w:hAnsi="Arial" w:cs="Arial"/>
-        </w:rPr>
-        <w:t>cloud</w:t>
-      </w:r>
-      <w:proofErr w:type="spellEnd"/>
-      <w:r>
-        <w:rPr>
-          <w:rFonts w:ascii="Arial" w:hAnsi="Arial" w:cs="Arial"/>
-        </w:rPr>
-        <w:t xml:space="preserve"> </w:t>
-      </w:r>
-      <w:proofErr w:type="spellStart"/>
-      <w:r>
-        <w:rPr>
-          <w:rFonts w:ascii="Arial" w:hAnsi="Arial" w:cs="Arial"/>
-        </w:rPr>
-        <w:t>computing</w:t>
-      </w:r>
-      <w:proofErr w:type="spellEnd"/>
-      <w:r>
-        <w:rPr>
-          <w:rFonts w:ascii="Arial" w:hAnsi="Arial" w:cs="Arial"/>
-        </w:rPr>
-        <w:t xml:space="preserve">” ha sido concluido satisfactoriamente, el producto obtenido es un sistema web que ha sido probado para la administración de campos deportivos de la Universidad Mayor de San </w:t>
-      </w:r>
-      <w:proofErr w:type="spellStart"/>
-      <w:r>
-        <w:rPr>
-          <w:rFonts w:ascii="Arial" w:hAnsi="Arial" w:cs="Arial"/>
-        </w:rPr>
-        <w:t>Simon</w:t>
-      </w:r>
-      <w:proofErr w:type="spellEnd"/>
-      <w:r>
-        <w:rPr>
-          <w:rFonts w:ascii="Arial" w:hAnsi="Arial" w:cs="Arial"/>
-        </w:rPr>
-        <w:t>. A continuación se describe las conclusiones:</w:t>
-      </w:r>
+        <w:t xml:space="preserve"> es un sistema web que ha sido probado para la administración de campos deportivos </w:t>
+      </w:r>
+      <w:r>
+        <w:rPr>
+          <w:rFonts w:ascii="Arial" w:hAnsi="Arial" w:cs="Arial"/>
+        </w:rPr>
+        <w:t xml:space="preserve">del complejo deportivo </w:t>
+      </w:r>
+      <w:r>
+        <w:rPr>
+          <w:rFonts w:ascii="Arial" w:hAnsi="Arial" w:cs="Arial"/>
+        </w:rPr>
+        <w:t xml:space="preserve">de la Universidad Mayor de San </w:t>
+      </w:r>
+      <w:r>
+        <w:rPr>
+          <w:rFonts w:ascii="Arial" w:hAnsi="Arial" w:cs="Arial"/>
+        </w:rPr>
+        <w:t>Simón</w:t>
+      </w:r>
+      <w:r>
+        <w:rPr>
+          <w:rFonts w:ascii="Arial" w:hAnsi="Arial" w:cs="Arial"/>
+        </w:rPr>
+        <w:t xml:space="preserve">. </w:t>
+      </w:r>
+    </w:p>
+    <w:p>
+      <w:pPr>
+        <w:spacing w:before="60"/>
+        <w:rPr>
+          <w:rFonts w:ascii="Arial" w:hAnsi="Arial" w:cs="Arial"/>
+        </w:rPr>
+      </w:pPr>
+    </w:p>
+    <w:p>
+      <w:pPr>
+        <w:spacing w:before="60"/>
+        <w:rPr>
+          <w:rFonts w:ascii="Arial" w:hAnsi="Arial" w:cs="Arial"/>
+        </w:rPr>
+      </w:pPr>
+      <w:r>
+        <w:rPr>
+          <w:rFonts w:ascii="Arial" w:hAnsi="Arial" w:cs="Arial"/>
+        </w:rPr>
+        <w:t>A continuación se describe las conclusiones:</w:t>
+      </w:r>
+    </w:p>
+    <w:p>
+      <w:pPr>
+        <w:spacing w:before="60"/>
+        <w:rPr>
+          <w:rFonts w:ascii="Arial" w:hAnsi="Arial" w:cs="Arial"/>
+        </w:rPr>
+      </w:pPr>
     </w:p>
     <w:p>
       <w:pPr>
@@ -141,28 +186,75 @@
           <w:rFonts w:ascii="Arial" w:hAnsi="Arial" w:cs="Arial"/>
         </w:rPr>
       </w:pPr>
-      <w:bookmarkStart w:id="1" w:name="_GoBack"/>
-      <w:bookmarkEnd w:id="1"/>
-      <w:r>
-        <w:rPr>
-          <w:rFonts w:ascii="Arial" w:hAnsi="Arial" w:cs="Arial"/>
-        </w:rPr>
-        <w:t xml:space="preserve">El proceso manual, que comprende la administración de horarios y  reservas de complejos deportivos requiere de un tiempo considerable, ya que la información es , en cambio con el sistema desarrollado, la </w:t>
-      </w:r>
-      <w:proofErr w:type="spellStart"/>
-      <w:r>
-        <w:rPr>
-          <w:rFonts w:ascii="Arial" w:hAnsi="Arial" w:cs="Arial"/>
-        </w:rPr>
-        <w:t>admistracion</w:t>
-      </w:r>
-      <w:proofErr w:type="spellEnd"/>
-      <w:r>
-        <w:rPr>
-          <w:rFonts w:ascii="Arial" w:hAnsi="Arial" w:cs="Arial"/>
-        </w:rPr>
-        <w:t xml:space="preserve"> se reduce a 1 minuto </w:t>
-      </w:r>
+      <w:r>
+        <w:rPr>
+          <w:rFonts w:ascii="Arial" w:hAnsi="Arial" w:cs="Arial"/>
+        </w:rPr>
+        <w:t>El proceso manual</w:t>
+      </w:r>
+      <w:r>
+        <w:rPr>
+          <w:rFonts w:ascii="Arial" w:hAnsi="Arial" w:cs="Arial"/>
+        </w:rPr>
+        <w:t xml:space="preserve"> que comprende la administración de horarios y  reservas de complejos deportivos</w:t>
+      </w:r>
+      <w:r>
+        <w:rPr>
+          <w:rFonts w:ascii="Arial" w:hAnsi="Arial" w:cs="Arial"/>
+        </w:rPr>
+        <w:t>,</w:t>
+      </w:r>
+      <w:r>
+        <w:rPr>
+          <w:rFonts w:ascii="Arial" w:hAnsi="Arial" w:cs="Arial"/>
+        </w:rPr>
+        <w:t xml:space="preserve"> requiere de un tiempo considerable, </w:t>
+      </w:r>
+      <w:r>
+        <w:rPr>
+          <w:rFonts w:ascii="Arial" w:hAnsi="Arial" w:cs="Arial"/>
+        </w:rPr>
+        <w:t>ya que la información almacenada es abundante</w:t>
+      </w:r>
+      <w:r>
+        <w:rPr>
+          <w:rFonts w:ascii="Arial" w:hAnsi="Arial" w:cs="Arial"/>
+        </w:rPr>
+        <w:t xml:space="preserve">, en cambio </w:t>
+      </w:r>
+      <w:r>
+        <w:rPr>
+          <w:rFonts w:ascii="Arial" w:hAnsi="Arial" w:cs="Arial"/>
+        </w:rPr>
+        <w:t xml:space="preserve">con el sistema desarrollado, el tiempo de </w:t>
+      </w:r>
+      <w:r>
+        <w:rPr>
+          <w:rFonts w:ascii="Arial" w:hAnsi="Arial" w:cs="Arial"/>
+        </w:rPr>
+        <w:t>administración</w:t>
+      </w:r>
+      <w:r>
+        <w:rPr>
+          <w:rFonts w:ascii="Arial" w:hAnsi="Arial" w:cs="Arial"/>
+        </w:rPr>
+        <w:t xml:space="preserve"> se reduce de una manera apreciable.</w:t>
+      </w:r>
+      <w:r>
+        <w:rPr>
+          <w:rFonts w:ascii="Arial" w:hAnsi="Arial" w:cs="Arial"/>
+        </w:rPr>
+        <w:t xml:space="preserve"> </w:t>
+      </w:r>
+    </w:p>
+    <w:p>
+      <w:pPr>
+        <w:pStyle w:val="Prrafodelista"/>
+        <w:spacing w:before="60"/>
+        <w:rPr>
+          <w:rFonts w:ascii="Arial" w:hAnsi="Arial" w:cs="Arial"/>
+        </w:rPr>
+      </w:pPr>
     </w:p>
     <w:p>
       <w:pPr>
@@ -180,64 +272,102 @@
         <w:rPr>
           <w:rFonts w:ascii="Arial" w:hAnsi="Arial" w:cs="Arial"/>
         </w:rPr>
-        <w:t xml:space="preserve">Ya que el sistema permite una conexión con </w:t>
-      </w:r>
+        <w:t xml:space="preserve">Ya que el sistema </w:t>
+      </w:r>
+      <w:r>
+        <w:rPr>
+          <w:rFonts w:ascii="Arial" w:hAnsi="Arial" w:cs="Arial"/>
+        </w:rPr>
+        <w:t>se encuentra integrado con</w:t>
+      </w:r>
+      <w:r>
+        <w:rPr>
+          <w:rFonts w:ascii="Arial" w:hAnsi="Arial" w:cs="Arial"/>
+        </w:rPr>
+        <w:t xml:space="preserve"> </w:t>
+      </w:r>
+      <w:r>
+        <w:rPr>
+          <w:rFonts w:ascii="Arial" w:hAnsi="Arial" w:cs="Arial"/>
+        </w:rPr>
+        <w:t>Google</w:t>
+      </w:r>
+      <w:r>
+        <w:rPr>
+          <w:rFonts w:ascii="Arial" w:hAnsi="Arial" w:cs="Arial"/>
+          <w:lang w:val="es-419"/>
+        </w:rPr>
+        <w:t xml:space="preserve"> </w:t>
+      </w:r>
+      <w:bookmarkStart w:id="1" w:name="_GoBack"/>
+      <w:bookmarkEnd w:id="1"/>
       <w:proofErr w:type="spellStart"/>
       <w:r>
         <w:rPr>
           <w:rFonts w:ascii="Arial" w:hAnsi="Arial" w:cs="Arial"/>
         </w:rPr>
-        <w:t>google</w:t>
+        <w:t>M</w:t>
+      </w:r>
+      <w:r>
+        <w:rPr>
+          <w:rFonts w:ascii="Arial" w:hAnsi="Arial" w:cs="Arial"/>
+        </w:rPr>
+        <w:t>aps</w:t>
       </w:r>
       <w:proofErr w:type="spellEnd"/>
       <w:r>
         <w:rPr>
           <w:rFonts w:ascii="Arial" w:hAnsi="Arial" w:cs="Arial"/>
         </w:rPr>
-        <w:t xml:space="preserve"> </w:t>
-      </w:r>
-      <w:proofErr w:type="spellStart"/>
-      <w:r>
-        <w:rPr>
-          <w:rFonts w:ascii="Arial" w:hAnsi="Arial" w:cs="Arial"/>
-        </w:rPr>
-        <w:t>maps</w:t>
-      </w:r>
-      <w:proofErr w:type="spellEnd"/>
-      <w:r>
-        <w:rPr>
-          <w:rFonts w:ascii="Arial" w:hAnsi="Arial" w:cs="Arial"/>
-        </w:rPr>
-        <w:t xml:space="preserve">, los deportistas </w:t>
-      </w:r>
-      <w:proofErr w:type="spellStart"/>
-      <w:r>
-        <w:rPr>
-          <w:rFonts w:ascii="Arial" w:hAnsi="Arial" w:cs="Arial"/>
-        </w:rPr>
-        <w:t>pordran</w:t>
-      </w:r>
-      <w:proofErr w:type="spellEnd"/>
+        <w:t xml:space="preserve">, los </w:t>
+      </w:r>
+      <w:r>
+        <w:rPr>
+          <w:rFonts w:ascii="Arial" w:hAnsi="Arial" w:cs="Arial"/>
+        </w:rPr>
+        <w:t>usuarios del sistema web, podrán</w:t>
+      </w:r>
       <w:r>
         <w:rPr>
           <w:rFonts w:ascii="Arial" w:hAnsi="Arial" w:cs="Arial"/>
         </w:rPr>
         <w:t xml:space="preserve"> ubicar campos deportivos </w:t>
       </w:r>
-      <w:proofErr w:type="spellStart"/>
-      <w:r>
-        <w:rPr>
-          <w:rFonts w:ascii="Arial" w:hAnsi="Arial" w:cs="Arial"/>
-        </w:rPr>
-        <w:t>mas</w:t>
-      </w:r>
-      <w:proofErr w:type="spellEnd"/>
-      <w:r>
-        <w:rPr>
-          <w:rFonts w:ascii="Arial" w:hAnsi="Arial" w:cs="Arial"/>
-        </w:rPr>
-        <w:t xml:space="preserve"> cercanos, </w:t>
-      </w:r>
+      <w:r>
+        <w:rPr>
+          <w:rFonts w:ascii="Arial" w:hAnsi="Arial" w:cs="Arial"/>
+        </w:rPr>
+        <w:t xml:space="preserve">de una manera amigable y de acuerdo a su ubicación </w:t>
+      </w:r>
+      <w:r>
+        <w:rPr>
+          <w:rFonts w:ascii="Arial" w:hAnsi="Arial" w:cs="Arial"/>
+        </w:rPr>
+        <w:t>geográfica</w:t>
+      </w:r>
+      <w:r>
+        <w:rPr>
+          <w:rFonts w:ascii="Arial" w:hAnsi="Arial" w:cs="Arial"/>
+        </w:rPr>
+        <w:t>.</w:t>
+      </w:r>
+    </w:p>
+    <w:p>
+      <w:pPr>
+        <w:pStyle w:val="Prrafodelista"/>
+        <w:rPr>
+          <w:rFonts w:ascii="Arial" w:hAnsi="Arial" w:cs="Arial"/>
+        </w:rPr>
+      </w:pPr>
+    </w:p>
+    <w:p>
+      <w:pPr>
+        <w:pStyle w:val="Prrafodelista"/>
+        <w:spacing w:before="60"/>
+        <w:rPr>
+          <w:rFonts w:ascii="Arial" w:hAnsi="Arial" w:cs="Arial"/>
+        </w:rPr>
+      </w:pPr>
     </w:p>
     <w:p>
       <w:pPr>
@@ -257,45 +387,70 @@
         </w:rPr>
         <w:t xml:space="preserve">Como el sistema web </w:t>
       </w:r>
-      <w:proofErr w:type="spellStart"/>
-      <w:r>
-        <w:rPr>
-          <w:rFonts w:ascii="Arial" w:hAnsi="Arial" w:cs="Arial"/>
-        </w:rPr>
-        <w:t>esta</w:t>
-      </w:r>
-      <w:proofErr w:type="spellEnd"/>
-      <w:r>
-        <w:rPr>
-          <w:rFonts w:ascii="Arial" w:hAnsi="Arial" w:cs="Arial"/>
-        </w:rPr>
-        <w:t xml:space="preserve"> en un servidor en la nube el </w:t>
-      </w:r>
-      <w:proofErr w:type="spellStart"/>
-      <w:r>
-        <w:rPr>
-          <w:rFonts w:ascii="Arial" w:hAnsi="Arial" w:cs="Arial"/>
-        </w:rPr>
-        <w:t>admistrador</w:t>
-      </w:r>
-      <w:proofErr w:type="spellEnd"/>
-      <w:r>
-        <w:rPr>
-          <w:rFonts w:ascii="Arial" w:hAnsi="Arial" w:cs="Arial"/>
-        </w:rPr>
-        <w:t xml:space="preserve"> pueden acceder a la información desde cualquier lugar</w:t>
-      </w:r>
-      <w:proofErr w:type="gramStart"/>
-      <w:r>
-        <w:rPr>
-          <w:rFonts w:ascii="Arial" w:hAnsi="Arial" w:cs="Arial"/>
-        </w:rPr>
-        <w:t>…  .</w:t>
-      </w:r>
-      <w:proofErr w:type="gramEnd"/>
+      <w:r>
+        <w:rPr>
+          <w:rFonts w:ascii="Arial" w:hAnsi="Arial" w:cs="Arial"/>
+        </w:rPr>
+        <w:t>está</w:t>
+      </w:r>
+      <w:r>
+        <w:rPr>
+          <w:rFonts w:ascii="Arial" w:hAnsi="Arial" w:cs="Arial"/>
+        </w:rPr>
+        <w:t xml:space="preserve"> </w:t>
+      </w:r>
+      <w:r>
+        <w:rPr>
+          <w:rFonts w:ascii="Arial" w:hAnsi="Arial" w:cs="Arial"/>
+        </w:rPr>
+        <w:t xml:space="preserve">implantado </w:t>
+      </w:r>
+      <w:r>
+        <w:rPr>
+          <w:rFonts w:ascii="Arial" w:hAnsi="Arial" w:cs="Arial"/>
+        </w:rPr>
+        <w:t>en un s</w:t>
+      </w:r>
+      <w:r>
+        <w:rPr>
+          <w:rFonts w:ascii="Arial" w:hAnsi="Arial" w:cs="Arial"/>
+        </w:rPr>
+        <w:t>ervidor de</w:t>
+      </w:r>
+      <w:r>
+        <w:rPr>
+          <w:rFonts w:ascii="Arial" w:hAnsi="Arial" w:cs="Arial"/>
+        </w:rPr>
+        <w:t xml:space="preserve"> la nube</w:t>
+      </w:r>
+      <w:r>
+        <w:rPr>
+          <w:rFonts w:ascii="Arial" w:hAnsi="Arial" w:cs="Arial"/>
+        </w:rPr>
+        <w:t>, los administradores de complejos deportivos</w:t>
+      </w:r>
+      <w:r>
+        <w:rPr>
+          <w:rFonts w:ascii="Arial" w:hAnsi="Arial" w:cs="Arial"/>
+        </w:rPr>
+        <w:t xml:space="preserve"> pueden acceder a la info</w:t>
+      </w:r>
+      <w:r>
+        <w:rPr>
+          <w:rFonts w:ascii="Arial" w:hAnsi="Arial" w:cs="Arial"/>
+        </w:rPr>
+        <w:t>rmación desde cualquier lugar</w:t>
+      </w:r>
+      <w:r>
+        <w:rPr>
+          <w:rFonts w:ascii="Arial" w:hAnsi="Arial" w:cs="Arial"/>
+        </w:rPr>
+        <w:t>.</w:t>
+      </w:r>
     </w:p>
     <w:p>
       <w:pPr>
+        <w:pStyle w:val="Prrafodelista"/>
         <w:spacing w:before="60"/>
         <w:rPr>
           <w:rFonts w:ascii="Arial" w:hAnsi="Arial" w:cs="Arial"/>
@@ -304,6 +459,11 @@
     </w:p>
     <w:p>
       <w:pPr>
+        <w:pStyle w:val="Prrafodelista"/>
+        <w:numPr>
+          <w:ilvl w:val="0"/>
+          <w:numId w:val="33"/>
+        </w:numPr>
         <w:spacing w:before="60"/>
         <w:rPr>
           <w:rFonts w:ascii="Arial" w:hAnsi="Arial" w:cs="Arial"/>
@@ -313,21 +473,19 @@
         <w:rPr>
           <w:rFonts w:ascii="Arial" w:hAnsi="Arial" w:cs="Arial"/>
         </w:rPr>
-        <w:t xml:space="preserve">*Sobre la </w:t>
-      </w:r>
-      <w:proofErr w:type="spellStart"/>
-      <w:r>
-        <w:rPr>
-          <w:rFonts w:ascii="Arial" w:hAnsi="Arial" w:cs="Arial"/>
-        </w:rPr>
-        <w:t>tecnolgia</w:t>
-      </w:r>
-      <w:proofErr w:type="spellEnd"/>
-      <w:r>
-        <w:rPr>
-          <w:rFonts w:ascii="Arial" w:hAnsi="Arial" w:cs="Arial"/>
-        </w:rPr>
-        <w:t xml:space="preserve"> y  herramientas utilizadas</w:t>
+        <w:t xml:space="preserve">Ya que el sistema web cumple con el diseño web adaptable, los usuarios de la aplicación, </w:t>
+      </w:r>
+      <w:r>
+        <w:rPr>
+          <w:rFonts w:ascii="Arial" w:hAnsi="Arial" w:cs="Arial"/>
+        </w:rPr>
+        <w:t>podrán</w:t>
+      </w:r>
+      <w:r>
+        <w:rPr>
+          <w:rFonts w:ascii="Arial" w:hAnsi="Arial" w:cs="Arial"/>
+        </w:rPr>
+        <w:t xml:space="preserve"> hacer uso de la misma, desde cualquier dispositivo.</w:t>
       </w:r>
     </w:p>
     <w:p>
@@ -335,126 +493,139 @@
         <w:spacing w:before="60"/>
         <w:rPr>
           <w:rFonts w:ascii="Arial" w:hAnsi="Arial" w:cs="Arial"/>
-        </w:rPr>
-      </w:pPr>
+          <w:lang w:val="es-419"/>
+        </w:rPr>
+      </w:pPr>
+      <w:r>
+        <w:rPr>
+          <w:rFonts w:ascii="Arial" w:hAnsi="Arial" w:cs="Arial"/>
+        </w:rPr>
+        <w:t xml:space="preserve">Sobre la </w:t>
+      </w:r>
+      <w:r>
+        <w:rPr>
+          <w:rFonts w:ascii="Arial" w:hAnsi="Arial" w:cs="Arial"/>
+        </w:rPr>
+        <w:t>tecnología</w:t>
+      </w:r>
+      <w:r>
+        <w:rPr>
+          <w:rFonts w:ascii="Arial" w:hAnsi="Arial" w:cs="Arial"/>
+        </w:rPr>
+        <w:t xml:space="preserve"> y  herramientas utilizadas</w:t>
+      </w:r>
+      <w:r>
+        <w:rPr>
+          <w:rFonts w:ascii="Arial" w:hAnsi="Arial" w:cs="Arial"/>
+          <w:lang w:val="es-419"/>
+        </w:rPr>
+        <w:t>:</w:t>
+      </w:r>
     </w:p>
     <w:p>
       <w:pPr>
         <w:spacing w:before="60"/>
         <w:rPr>
           <w:rFonts w:ascii="Arial" w:hAnsi="Arial" w:cs="Arial"/>
-        </w:rPr>
-      </w:pPr>
-      <w:r>
-        <w:rPr>
-          <w:rFonts w:ascii="Arial" w:hAnsi="Arial" w:cs="Arial"/>
-        </w:rPr>
-        <w:t xml:space="preserve"> *Sobre la metodología</w:t>
-      </w:r>
+          <w:lang w:val="es-419"/>
+        </w:rPr>
+      </w:pPr>
     </w:p>
     <w:p>
       <w:pPr>
+        <w:pStyle w:val="Prrafodelista"/>
+        <w:numPr>
+          <w:ilvl w:val="0"/>
+          <w:numId w:val="37"/>
+        </w:numPr>
         <w:spacing w:before="60"/>
         <w:rPr>
           <w:rFonts w:ascii="Arial" w:hAnsi="Arial" w:cs="Arial"/>
         </w:rPr>
       </w:pPr>
+      <w:r>
+        <w:rPr>
+          <w:rFonts w:ascii="Arial" w:hAnsi="Arial" w:cs="Arial"/>
+          <w:lang w:val="es-419"/>
+        </w:rPr>
+        <w:t>Hacer uso del framework Angular JS, ha reducido el tiempo de desarrollo y aumentado la productividad.</w:t>
+      </w:r>
     </w:p>
     <w:p>
       <w:pPr>
         <w:spacing w:before="60"/>
         <w:rPr>
           <w:rFonts w:ascii="Arial" w:hAnsi="Arial" w:cs="Arial"/>
-        </w:rPr>
-      </w:pPr>
-      <w:r>
-        <w:rPr>
-          <w:rFonts w:ascii="Arial" w:hAnsi="Arial" w:cs="Arial"/>
-        </w:rPr>
-        <w:t xml:space="preserve">Se recomienda usar la </w:t>
-      </w:r>
-      <w:proofErr w:type="spellStart"/>
-      <w:r>
-        <w:rPr>
-          <w:rFonts w:ascii="Arial" w:hAnsi="Arial" w:cs="Arial"/>
-        </w:rPr>
-        <w:t>metodologia</w:t>
-      </w:r>
-      <w:proofErr w:type="spellEnd"/>
+          <w:lang w:val="es-419"/>
+        </w:rPr>
+      </w:pPr>
+      <w:r>
+        <w:rPr>
+          <w:rFonts w:ascii="Arial" w:hAnsi="Arial" w:cs="Arial"/>
+        </w:rPr>
+        <w:t>Sobre la metodología</w:t>
+      </w:r>
+      <w:r>
+        <w:rPr>
+          <w:rFonts w:ascii="Arial" w:hAnsi="Arial" w:cs="Arial"/>
+          <w:lang w:val="es-419"/>
+        </w:rPr>
+        <w:t>:</w:t>
+      </w:r>
     </w:p>
     <w:p>
       <w:pPr>
+        <w:pStyle w:val="Prrafodelista"/>
+        <w:numPr>
+          <w:ilvl w:val="0"/>
+          <w:numId w:val="37"/>
+        </w:numPr>
         <w:spacing w:before="60"/>
         <w:rPr>
           <w:rFonts w:ascii="Arial" w:hAnsi="Arial" w:cs="Arial"/>
         </w:rPr>
       </w:pPr>
+      <w:r>
+        <w:rPr>
+          <w:rFonts w:ascii="Arial" w:hAnsi="Arial" w:cs="Arial"/>
+          <w:lang w:val="es-419"/>
+        </w:rPr>
+        <w:t>Dado que la metodologia scrum es iteratica e incremental, ha facilitado hacer entregas continuas de software funcional en cada iteracion, lo cual se ha traducido, en ahorro de tiempo en diseño y analisis.</w:t>
+      </w:r>
     </w:p>
     <w:p>
       <w:pPr>
         <w:spacing w:before="60"/>
         <w:rPr>
           <w:rFonts w:ascii="Arial" w:hAnsi="Arial" w:cs="Arial"/>
-        </w:rPr>
-      </w:pPr>
-      <w:r>
-        <w:rPr>
-          <w:rFonts w:ascii="Arial" w:hAnsi="Arial" w:cs="Arial"/>
-        </w:rPr>
-        <w:t xml:space="preserve">Para trabajos futuros se recomienda: </w:t>
-      </w:r>
+          <w:lang w:val="es-419"/>
+        </w:rPr>
+      </w:pPr>
     </w:p>
     <w:p>
       <w:pPr>
         <w:spacing w:before="60"/>
         <w:rPr>
           <w:rFonts w:ascii="Arial" w:hAnsi="Arial" w:cs="Arial"/>
-        </w:rPr>
-      </w:pPr>
-      <w:r>
-        <w:rPr>
-          <w:rFonts w:ascii="Arial" w:hAnsi="Arial" w:cs="Arial"/>
-        </w:rPr>
-        <w:t xml:space="preserve">Se sugiere probar en internet </w:t>
-      </w:r>
-      <w:proofErr w:type="spellStart"/>
-      <w:r>
-        <w:rPr>
-          <w:rFonts w:ascii="Arial" w:hAnsi="Arial" w:cs="Arial"/>
-        </w:rPr>
-        <w:t>explorer</w:t>
-      </w:r>
-      <w:proofErr w:type="spellEnd"/>
+          <w:lang w:val="es-419"/>
+        </w:rPr>
+      </w:pPr>
     </w:p>
     <w:p>
       <w:pPr>
         <w:spacing w:before="60"/>
         <w:rPr>
           <w:rFonts w:ascii="Arial" w:hAnsi="Arial" w:cs="Arial"/>
-        </w:rPr>
-      </w:pPr>
-      <w:r>
-        <w:rPr>
-          <w:rFonts w:ascii="Arial" w:hAnsi="Arial" w:cs="Arial"/>
-        </w:rPr>
-        <w:t xml:space="preserve">Pagar con tarjeta, en </w:t>
-      </w:r>
-      <w:proofErr w:type="spellStart"/>
-      <w:r>
-        <w:rPr>
-          <w:rFonts w:ascii="Arial" w:hAnsi="Arial" w:cs="Arial"/>
-        </w:rPr>
-        <w:t>linea</w:t>
-      </w:r>
-      <w:proofErr w:type="spellEnd"/>
+          <w:lang w:val="es-419"/>
+        </w:rPr>
+      </w:pPr>
     </w:p>
     <w:p>
       <w:pPr>
         <w:spacing w:before="60"/>
         <w:rPr>
           <w:rFonts w:ascii="Arial" w:hAnsi="Arial" w:cs="Arial"/>
-          <w:sz w:val="20"/>
-          <w:szCs w:val="20"/>
+          <w:lang w:val="es-419"/>
         </w:rPr>
       </w:pPr>
     </w:p>
@@ -463,8 +634,7 @@
         <w:spacing w:before="60"/>
         <w:rPr>
           <w:rFonts w:ascii="Arial" w:hAnsi="Arial" w:cs="Arial"/>
-          <w:sz w:val="20"/>
-          <w:szCs w:val="20"/>
+          <w:lang w:val="es-419"/>
         </w:rPr>
       </w:pPr>
     </w:p>
@@ -473,28 +643,16 @@
         <w:spacing w:before="60"/>
         <w:rPr>
           <w:rFonts w:ascii="Arial" w:hAnsi="Arial" w:cs="Arial"/>
-          <w:color w:val="000000"/>
-          <w:sz w:val="20"/>
-          <w:szCs w:val="20"/>
-        </w:rPr>
-      </w:pPr>
-      <w:r>
-        <w:rPr>
-          <w:rFonts w:ascii="Arial" w:hAnsi="Arial" w:cs="Arial"/>
-          <w:sz w:val="20"/>
-          <w:szCs w:val="20"/>
-        </w:rPr>
-        <w:t>En  conclusión se ha desarrollado el sistema de manera que no ha tenido retrasos las entregas</w:t>
-      </w:r>
+          <w:lang w:val="es-419"/>
+        </w:rPr>
+      </w:pPr>
     </w:p>
     <w:p>
       <w:pPr>
         <w:spacing w:before="60"/>
         <w:rPr>
           <w:rFonts w:ascii="Arial" w:hAnsi="Arial" w:cs="Arial"/>
-          <w:color w:val="000000"/>
-          <w:sz w:val="20"/>
-          <w:szCs w:val="20"/>
+          <w:lang w:val="es-419"/>
         </w:rPr>
       </w:pPr>
     </w:p>
@@ -503,9 +661,7 @@
         <w:spacing w:before="60"/>
         <w:rPr>
           <w:rFonts w:ascii="Arial" w:hAnsi="Arial" w:cs="Arial"/>
-          <w:color w:val="000000"/>
-          <w:sz w:val="20"/>
-          <w:szCs w:val="20"/>
+          <w:lang w:val="es-419"/>
         </w:rPr>
       </w:pPr>
     </w:p>
@@ -514,9 +670,199 @@
         <w:spacing w:before="60"/>
         <w:rPr>
           <w:rFonts w:ascii="Arial" w:hAnsi="Arial" w:cs="Arial"/>
-          <w:color w:val="000000"/>
-          <w:sz w:val="20"/>
-          <w:szCs w:val="20"/>
+          <w:lang w:val="es-419"/>
+        </w:rPr>
+      </w:pPr>
+      <w:r>
+        <w:rPr>
+          <w:rFonts w:ascii="Arial" w:hAnsi="Arial" w:cs="Arial"/>
+        </w:rPr>
+        <w:t xml:space="preserve">Para trabajos futuros se recomienda: </w:t>
+      </w:r>
+    </w:p>
+    <w:p>
+      <w:pPr>
+        <w:spacing w:before="60"/>
+        <w:rPr>
+          <w:rFonts w:ascii="Arial" w:hAnsi="Arial" w:cs="Arial"/>
+          <w:lang w:val="es-419"/>
+        </w:rPr>
+      </w:pPr>
+    </w:p>
+    <w:p>
+      <w:pPr>
+        <w:pStyle w:val="Prrafodelista"/>
+        <w:numPr>
+          <w:ilvl w:val="0"/>
+          <w:numId w:val="36"/>
+        </w:numPr>
+        <w:spacing w:before="60"/>
+        <w:rPr>
+          <w:rFonts w:ascii="Arial" w:hAnsi="Arial" w:cs="Arial"/>
+        </w:rPr>
+      </w:pPr>
+      <w:r>
+        <w:rPr>
+          <w:rFonts w:ascii="Arial" w:hAnsi="Arial" w:cs="Arial"/>
+        </w:rPr>
+        <w:t>Realizar pruebas</w:t>
+      </w:r>
+      <w:r>
+        <w:rPr>
+          <w:rFonts w:ascii="Arial" w:hAnsi="Arial" w:cs="Arial"/>
+        </w:rPr>
+        <w:t xml:space="preserve"> en </w:t>
+      </w:r>
+      <w:r>
+        <w:rPr>
+          <w:rFonts w:ascii="Arial" w:hAnsi="Arial" w:cs="Arial"/>
+        </w:rPr>
+        <w:t>el navegador</w:t>
+      </w:r>
+      <w:r>
+        <w:rPr>
+          <w:rFonts w:ascii="Arial" w:hAnsi="Arial" w:cs="Arial"/>
+        </w:rPr>
+        <w:t xml:space="preserve"> Internet E</w:t>
+      </w:r>
+      <w:r>
+        <w:rPr>
+          <w:rFonts w:ascii="Arial" w:hAnsi="Arial" w:cs="Arial"/>
+        </w:rPr>
+        <w:t>xplorer</w:t>
+      </w:r>
+      <w:r>
+        <w:rPr>
+          <w:rFonts w:ascii="Arial" w:hAnsi="Arial" w:cs="Arial"/>
+          <w:lang w:val="es-419"/>
+        </w:rPr>
+        <w:t>, ya que cuenta con una cantidad considerable de usuarios</w:t>
+      </w:r>
+      <w:r>
+        <w:rPr>
+          <w:rFonts w:ascii="Arial" w:hAnsi="Arial" w:cs="Arial"/>
+        </w:rPr>
+        <w:t>.</w:t>
+      </w:r>
+    </w:p>
+    <w:p>
+      <w:pPr>
+        <w:pStyle w:val="Prrafodelista"/>
+        <w:spacing w:before="60"/>
+        <w:rPr>
+          <w:rFonts w:ascii="Arial" w:hAnsi="Arial" w:cs="Arial"/>
+        </w:rPr>
+      </w:pPr>
+    </w:p>
+    <w:p>
+      <w:pPr>
+        <w:pStyle w:val="Prrafodelista"/>
+        <w:numPr>
+          <w:ilvl w:val="0"/>
+          <w:numId w:val="36"/>
+        </w:numPr>
+        <w:spacing w:before="60"/>
+        <w:rPr>
+          <w:rFonts w:ascii="Arial" w:hAnsi="Arial" w:cs="Arial"/>
+        </w:rPr>
+      </w:pPr>
+      <w:r>
+        <w:rPr>
+          <w:rFonts w:ascii="Arial" w:hAnsi="Arial" w:cs="Arial"/>
+        </w:rPr>
+        <w:t>Implementar el pago</w:t>
+      </w:r>
+      <w:r>
+        <w:rPr>
+          <w:rFonts w:ascii="Arial" w:hAnsi="Arial" w:cs="Arial"/>
+        </w:rPr>
+        <w:t xml:space="preserve"> con tarjeta</w:t>
+      </w:r>
+      <w:r>
+        <w:rPr>
+          <w:rFonts w:ascii="Arial" w:hAnsi="Arial" w:cs="Arial"/>
+        </w:rPr>
+        <w:t xml:space="preserve"> de crédito vía internet, ya que con esta implementación, el proceso quedaría completamente automatizado y el tiempo en la administración de reservas</w:t>
+      </w:r>
+      <w:r>
+        <w:rPr>
+          <w:rFonts w:ascii="Arial" w:hAnsi="Arial" w:cs="Arial"/>
+          <w:lang w:val="es-419"/>
+        </w:rPr>
+        <w:t>,</w:t>
+      </w:r>
+      <w:r>
+        <w:rPr>
+          <w:rFonts w:ascii="Arial" w:hAnsi="Arial" w:cs="Arial"/>
+        </w:rPr>
+        <w:t xml:space="preserve"> reduciría de una manera considerable.</w:t>
+      </w:r>
+    </w:p>
+    <w:p>
+      <w:pPr>
+        <w:pStyle w:val="Prrafodelista"/>
+        <w:spacing w:before="60"/>
+        <w:rPr>
+          <w:rFonts w:ascii="Arial" w:hAnsi="Arial" w:cs="Arial"/>
+          <w:lang w:val="es-419"/>
+        </w:rPr>
+      </w:pPr>
+    </w:p>
+    <w:p>
+      <w:pPr>
+        <w:pStyle w:val="Prrafodelista"/>
+        <w:numPr>
+          <w:ilvl w:val="0"/>
+          <w:numId w:val="36"/>
+        </w:numPr>
+        <w:spacing w:before="60"/>
+        <w:rPr>
+          <w:rFonts w:ascii="Arial" w:hAnsi="Arial" w:cs="Arial"/>
+        </w:rPr>
+      </w:pPr>
+      <w:r>
+        <w:rPr>
+          <w:rFonts w:ascii="Arial" w:hAnsi="Arial" w:cs="Arial"/>
+          <w:lang w:val="es-419"/>
+        </w:rPr>
+        <w:t xml:space="preserve">Usar </w:t>
+      </w:r>
+      <w:r>
+        <w:rPr>
+          <w:rFonts w:ascii="Arial" w:hAnsi="Arial" w:cs="Arial"/>
+          <w:lang w:val="es-419"/>
+        </w:rPr>
+        <w:t>Angular JS</w:t>
+      </w:r>
+      <w:r>
+        <w:rPr>
+          <w:rFonts w:ascii="Arial" w:hAnsi="Arial" w:cs="Arial"/>
+          <w:lang w:val="es-419"/>
+        </w:rPr>
+        <w:t xml:space="preserve"> </w:t>
+      </w:r>
+      <w:r>
+        <w:rPr>
+          <w:rFonts w:ascii="Arial" w:hAnsi="Arial" w:cs="Arial"/>
+          <w:lang w:val="es-419"/>
+        </w:rPr>
+        <w:t>para el desarrollo de aplicaciónes de una sola pagina.</w:t>
+      </w:r>
+    </w:p>
+    <w:p>
+      <w:pPr>
+        <w:pStyle w:val="Prrafodelista"/>
+        <w:rPr>
+          <w:rFonts w:ascii="Arial" w:hAnsi="Arial" w:cs="Arial"/>
+        </w:rPr>
+      </w:pPr>
+    </w:p>
+    <w:p>
+      <w:pPr>
+        <w:pStyle w:val="Prrafodelista"/>
+        <w:spacing w:before="60"/>
+        <w:rPr>
+          <w:rFonts w:ascii="Arial" w:hAnsi="Arial" w:cs="Arial"/>
         </w:rPr>
       </w:pPr>
     </w:p>
@@ -623,165 +969,9 @@
     </w:p>
     <w:p>
       <w:pPr>
-        <w:shd w:val="clear" w:color="auto" w:fill="FFFFFF"/>
-        <w:spacing w:before="60"/>
-        <w:textAlignment w:val="baseline"/>
-        <w:rPr>
-          <w:rFonts w:ascii="Arial" w:eastAsia="Times New Roman" w:hAnsi="Arial" w:cs="Arial"/>
-          <w:color w:val="000000" w:themeColor="text1"/>
-          <w:sz w:val="20"/>
-          <w:szCs w:val="20"/>
-          <w:lang w:eastAsia="es-ES"/>
-        </w:rPr>
-      </w:pPr>
-    </w:p>
-    <w:p>
-      <w:pPr>
-        <w:shd w:val="clear" w:color="auto" w:fill="FFFFFF"/>
-        <w:spacing w:before="60"/>
-        <w:textAlignment w:val="baseline"/>
-        <w:rPr>
-          <w:rFonts w:ascii="Arial" w:eastAsia="Times New Roman" w:hAnsi="Arial" w:cs="Arial"/>
-          <w:color w:val="000000" w:themeColor="text1"/>
-          <w:sz w:val="20"/>
-          <w:szCs w:val="20"/>
-          <w:lang w:eastAsia="es-ES"/>
-        </w:rPr>
-      </w:pPr>
-    </w:p>
-    <w:p>
-      <w:pPr>
-        <w:shd w:val="clear" w:color="auto" w:fill="FFFFFF"/>
-        <w:spacing w:before="60"/>
-        <w:textAlignment w:val="baseline"/>
-        <w:rPr>
-          <w:rFonts w:ascii="Arial" w:eastAsia="Times New Roman" w:hAnsi="Arial" w:cs="Arial"/>
-          <w:color w:val="000000" w:themeColor="text1"/>
-          <w:sz w:val="20"/>
-          <w:szCs w:val="20"/>
-          <w:lang w:eastAsia="es-ES"/>
-        </w:rPr>
-      </w:pPr>
-    </w:p>
-    <w:p>
-      <w:pPr>
-        <w:shd w:val="clear" w:color="auto" w:fill="FFFFFF"/>
-        <w:spacing w:before="60"/>
-        <w:textAlignment w:val="baseline"/>
-        <w:rPr>
-          <w:rFonts w:ascii="Arial" w:eastAsia="Times New Roman" w:hAnsi="Arial" w:cs="Arial"/>
-          <w:color w:val="000000" w:themeColor="text1"/>
-          <w:sz w:val="20"/>
-          <w:szCs w:val="20"/>
-          <w:lang w:eastAsia="es-ES"/>
-        </w:rPr>
-      </w:pPr>
-    </w:p>
-    <w:p>
-      <w:pPr>
-        <w:shd w:val="clear" w:color="auto" w:fill="FFFFFF"/>
-        <w:spacing w:before="60"/>
-        <w:textAlignment w:val="baseline"/>
-        <w:rPr>
-          <w:rFonts w:ascii="Arial" w:eastAsia="Times New Roman" w:hAnsi="Arial" w:cs="Arial"/>
-          <w:color w:val="000000" w:themeColor="text1"/>
-          <w:sz w:val="20"/>
-          <w:szCs w:val="20"/>
-          <w:lang w:eastAsia="es-ES"/>
-        </w:rPr>
-      </w:pPr>
-    </w:p>
-    <w:p>
-      <w:pPr>
-        <w:shd w:val="clear" w:color="auto" w:fill="FFFFFF"/>
-        <w:spacing w:before="60"/>
-        <w:textAlignment w:val="baseline"/>
-        <w:rPr>
-          <w:rFonts w:ascii="Arial" w:eastAsia="Times New Roman" w:hAnsi="Arial" w:cs="Arial"/>
-          <w:color w:val="000000" w:themeColor="text1"/>
-          <w:sz w:val="20"/>
-          <w:szCs w:val="20"/>
-          <w:lang w:eastAsia="es-ES"/>
-        </w:rPr>
-      </w:pPr>
-    </w:p>
-    <w:p>
-      <w:pPr>
-        <w:shd w:val="clear" w:color="auto" w:fill="FFFFFF"/>
-        <w:spacing w:before="60"/>
-        <w:textAlignment w:val="baseline"/>
-        <w:rPr>
-          <w:rFonts w:ascii="Arial" w:eastAsia="Times New Roman" w:hAnsi="Arial" w:cs="Arial"/>
-          <w:color w:val="000000" w:themeColor="text1"/>
-          <w:sz w:val="20"/>
-          <w:szCs w:val="20"/>
-          <w:lang w:eastAsia="es-ES"/>
-        </w:rPr>
-      </w:pPr>
-    </w:p>
-    <w:p>
-      <w:pPr>
-        <w:rPr>
-          <w:lang w:eastAsia="es-ES"/>
-        </w:rPr>
-      </w:pPr>
-    </w:p>
-    <w:p/>
-    <w:p>
-      <w:pPr>
-        <w:rPr>
-          <w:lang w:eastAsia="es-ES"/>
-        </w:rPr>
-      </w:pPr>
-    </w:p>
-    <w:p>
-      <w:pPr>
-        <w:rPr>
-          <w:lang w:eastAsia="es-ES"/>
-        </w:rPr>
-      </w:pPr>
-    </w:p>
-    <w:p>
-      <w:pPr>
-        <w:rPr>
-          <w:lang w:eastAsia="es-ES"/>
-        </w:rPr>
-      </w:pPr>
-    </w:p>
-    <w:p>
-      <w:pPr>
-        <w:pStyle w:val="NormalWeb"/>
-        <w:shd w:val="clear" w:color="auto" w:fill="FFFFFF"/>
-        <w:spacing w:before="0" w:beforeAutospacing="0" w:after="165" w:afterAutospacing="0" w:line="276" w:lineRule="auto"/>
-        <w:rPr>
-          <w:rFonts w:ascii="Arial" w:hAnsi="Arial" w:cs="Arial"/>
-          <w:color w:val="363636"/>
-          <w:sz w:val="20"/>
-          <w:szCs w:val="20"/>
-          <w:lang w:val="es-ES"/>
-        </w:rPr>
-      </w:pPr>
-    </w:p>
-    <w:p>
-      <w:pPr>
-        <w:pStyle w:val="Prrafodelista"/>
-        <w:rPr>
-          <w:lang w:eastAsia="es-ES"/>
-        </w:rPr>
-      </w:pPr>
-    </w:p>
-    <w:p/>
-    <w:p>
-      <w:pPr>
-        <w:rPr>
-          <w:rFonts w:ascii="Arial" w:hAnsi="Arial" w:cs="Arial"/>
-        </w:rPr>
-      </w:pPr>
-    </w:p>
-    <w:p>
-      <w:pPr>
-        <w:rPr>
-          <w:rFonts w:ascii="Arial" w:hAnsi="Arial" w:cs="Arial"/>
+        <w:rPr>
+          <w:rFonts w:ascii="Arial" w:hAnsi="Arial" w:cs="Arial"/>
+          <w:lang w:val="es-419"/>
         </w:rPr>
       </w:pPr>
     </w:p>
@@ -1520,6 +1710,119 @@
     </w:lvl>
   </w:abstractNum>
   <w:abstractNum w:abstractNumId="4">
+    <w:nsid w:val="1AC51BE7"/>
+    <w:multiLevelType w:val="hybridMultilevel"/>
+    <w:tmpl w:val="250822B0"/>
+    <w:lvl w:ilvl="0" w:tplc="400A000F">
+      <w:start w:val="1"/>
+      <w:numFmt w:val="decimal"/>
+      <w:lvlText w:val="%1."/>
+      <w:lvlJc w:val="left"/>
+      <w:pPr>
+        <w:ind w:left="720" w:hanging="360"/>
+      </w:pPr>
+      <w:rPr>
+        <w:rFonts w:hint="default"/>
+      </w:rPr>
+    </w:lvl>
+    <w:lvl w:ilvl="1" w:tplc="400A0003" w:tentative="1">
+      <w:start w:val="1"/>
+      <w:numFmt w:val="bullet"/>
+      <w:lvlText w:val="o"/>
+      <w:lvlJc w:val="left"/>
+      <w:pPr>
+        <w:ind w:left="1440" w:hanging="360"/>
+      </w:pPr>
+      <w:rPr>
+        <w:rFonts w:ascii="Courier New" w:hAnsi="Courier New" w:cs="Courier New" w:hint="default"/>
+      </w:rPr>
+    </w:lvl>
+    <w:lvl w:ilvl="2" w:tplc="400A0005" w:tentative="1">
+      <w:start w:val="1"/>
+      <w:numFmt w:val="bullet"/>
+      <w:lvlText w:val=""/>
+      <w:lvlJc w:val="left"/>
+      <w:pPr>
+        <w:ind w:left="2160" w:hanging="360"/>
+      </w:pPr>
+      <w:rPr>
+        <w:rFonts w:ascii="Wingdings" w:hAnsi="Wingdings" w:hint="default"/>
+      </w:rPr>
+    </w:lvl>
+    <w:lvl w:ilvl="3" w:tplc="400A0001" w:tentative="1">
+      <w:start w:val="1"/>
+      <w:numFmt w:val="bullet"/>
+      <w:lvlText w:val=""/>
+      <w:lvlJc w:val="left"/>
+      <w:pPr>
+        <w:ind w:left="2880" w:hanging="360"/>
+      </w:pPr>
+      <w:rPr>
+        <w:rFonts w:ascii="Symbol" w:hAnsi="Symbol" w:hint="default"/>
+      </w:rPr>
+    </w:lvl>
+    <w:lvl w:ilvl="4" w:tplc="400A0003" w:tentative="1">
+      <w:start w:val="1"/>
+      <w:numFmt w:val="bullet"/>
+      <w:lvlText w:val="o"/>
+      <w:lvlJc w:val="left"/>
+      <w:pPr>
+        <w:ind w:left="3600" w:hanging="360"/>
+      </w:pPr>
+      <w:rPr>
+        <w:rFonts w:ascii="Courier New" w:hAnsi="Courier New" w:cs="Courier New" w:hint="default"/>
+      </w:rPr>
+    </w:lvl>
+    <w:lvl w:ilvl="5" w:tplc="400A0005" w:tentative="1">
+      <w:start w:val="1"/>
+      <w:numFmt w:val="bullet"/>
+      <w:lvlText w:val=""/>
+      <w:lvlJc w:val="left"/>
+      <w:pPr>
+        <w:ind w:left="4320" w:hanging="360"/>
+      </w:pPr>
+      <w:rPr>
+        <w:rFonts w:ascii="Wingdings" w:hAnsi="Wingdings" w:hint="default"/>
+      </w:rPr>
+    </w:lvl>
+    <w:lvl w:ilvl="6" w:tplc="400A0001" w:tentative="1">
+      <w:start w:val="1"/>
+      <w:numFmt w:val="bullet"/>
+      <w:lvlText w:val=""/>
+      <w:lvlJc w:val="left"/>
+      <w:pPr>
+        <w:ind w:left="5040" w:hanging="360"/>
+      </w:pPr>
+      <w:rPr>
+        <w:rFonts w:ascii="Symbol" w:hAnsi="Symbol" w:hint="default"/>
+      </w:rPr>
+    </w:lvl>
+    <w:lvl w:ilvl="7" w:tplc="400A0003" w:tentative="1">
+      <w:start w:val="1"/>
+      <w:numFmt w:val="bullet"/>
+      <w:lvlText w:val="o"/>
+      <w:lvlJc w:val="left"/>
+      <w:pPr>
+        <w:ind w:left="5760" w:hanging="360"/>
+      </w:pPr>
+      <w:rPr>
+        <w:rFonts w:ascii="Courier New" w:hAnsi="Courier New" w:cs="Courier New" w:hint="default"/>
+      </w:rPr>
+    </w:lvl>
+    <w:lvl w:ilvl="8" w:tplc="400A0005" w:tentative="1">
+      <w:start w:val="1"/>
+      <w:numFmt w:val="bullet"/>
+      <w:lvlText w:val=""/>
+      <w:lvlJc w:val="left"/>
+      <w:pPr>
+        <w:ind w:left="6480" w:hanging="360"/>
+      </w:pPr>
+      <w:rPr>
+        <w:rFonts w:ascii="Wingdings" w:hAnsi="Wingdings" w:hint="default"/>
+      </w:rPr>
+    </w:lvl>
+  </w:abstractNum>
+  <w:abstractNum w:abstractNumId="5">
     <w:nsid w:val="1AFD1412"/>
     <w:multiLevelType w:val="hybridMultilevel"/>
     <w:tmpl w:val="6A62991A"/>
@@ -1632,7 +1935,7 @@
       </w:rPr>
     </w:lvl>
   </w:abstractNum>
-  <w:abstractNum w:abstractNumId="5">
+  <w:abstractNum w:abstractNumId="6">
     <w:nsid w:val="1C550F39"/>
     <w:multiLevelType w:val="hybridMultilevel"/>
     <w:tmpl w:val="46C8B262"/>
@@ -1745,7 +2048,120 @@
       </w:rPr>
     </w:lvl>
   </w:abstractNum>
-  <w:abstractNum w:abstractNumId="6">
+  <w:abstractNum w:abstractNumId="7">
+    <w:nsid w:val="202E30CF"/>
+    <w:multiLevelType w:val="hybridMultilevel"/>
+    <w:tmpl w:val="842C188C"/>
+    <w:lvl w:ilvl="0" w:tplc="0409000B">
+      <w:start w:val="1"/>
+      <w:numFmt w:val="bullet"/>
+      <w:lvlText w:val=""/>
+      <w:lvlJc w:val="left"/>
+      <w:pPr>
+        <w:ind w:left="720" w:hanging="360"/>
+      </w:pPr>
+      <w:rPr>
+        <w:rFonts w:ascii="Wingdings" w:hAnsi="Wingdings" w:hint="default"/>
+      </w:rPr>
+    </w:lvl>
+    <w:lvl w:ilvl="1" w:tplc="400A0003" w:tentative="1">
+      <w:start w:val="1"/>
+      <w:numFmt w:val="bullet"/>
+      <w:lvlText w:val="o"/>
+      <w:lvlJc w:val="left"/>
+      <w:pPr>
+        <w:ind w:left="1440" w:hanging="360"/>
+      </w:pPr>
+      <w:rPr>
+        <w:rFonts w:ascii="Courier New" w:hAnsi="Courier New" w:cs="Courier New" w:hint="default"/>
+      </w:rPr>
+    </w:lvl>
+    <w:lvl w:ilvl="2" w:tplc="400A0005" w:tentative="1">
+      <w:start w:val="1"/>
+      <w:numFmt w:val="bullet"/>
+      <w:lvlText w:val=""/>
+      <w:lvlJc w:val="left"/>
+      <w:pPr>
+        <w:ind w:left="2160" w:hanging="360"/>
+      </w:pPr>
+      <w:rPr>
+        <w:rFonts w:ascii="Wingdings" w:hAnsi="Wingdings" w:hint="default"/>
+      </w:rPr>
+    </w:lvl>
+    <w:lvl w:ilvl="3" w:tplc="400A0001" w:tentative="1">
+      <w:start w:val="1"/>
+      <w:numFmt w:val="bullet"/>
+      <w:lvlText w:val=""/>
+      <w:lvlJc w:val="left"/>
+      <w:pPr>
+        <w:ind w:left="2880" w:hanging="360"/>
+      </w:pPr>
+      <w:rPr>
+        <w:rFonts w:ascii="Symbol" w:hAnsi="Symbol" w:hint="default"/>
+      </w:rPr>
+    </w:lvl>
+    <w:lvl w:ilvl="4" w:tplc="400A0003" w:tentative="1">
+      <w:start w:val="1"/>
+      <w:numFmt w:val="bullet"/>
+      <w:lvlText w:val="o"/>
+      <w:lvlJc w:val="left"/>
+      <w:pPr>
+        <w:ind w:left="3600" w:hanging="360"/>
+      </w:pPr>
+      <w:rPr>
+        <w:rFonts w:ascii="Courier New" w:hAnsi="Courier New" w:cs="Courier New" w:hint="default"/>
+      </w:rPr>
+    </w:lvl>
+    <w:lvl w:ilvl="5" w:tplc="400A0005" w:tentative="1">
+      <w:start w:val="1"/>
+      <w:numFmt w:val="bullet"/>
+      <w:lvlText w:val=""/>
+      <w:lvlJc w:val="left"/>
+      <w:pPr>
+        <w:ind w:left="4320" w:hanging="360"/>
+      </w:pPr>
+      <w:rPr>
+        <w:rFonts w:ascii="Wingdings" w:hAnsi="Wingdings" w:hint="default"/>
+      </w:rPr>
+    </w:lvl>
+    <w:lvl w:ilvl="6" w:tplc="400A0001" w:tentative="1">
+      <w:start w:val="1"/>
+      <w:numFmt w:val="bullet"/>
+      <w:lvlText w:val=""/>
+      <w:lvlJc w:val="left"/>
+      <w:pPr>
+        <w:ind w:left="5040" w:hanging="360"/>
+      </w:pPr>
+      <w:rPr>
+        <w:rFonts w:ascii="Symbol" w:hAnsi="Symbol" w:hint="default"/>
+      </w:rPr>
+    </w:lvl>
+    <w:lvl w:ilvl="7" w:tplc="400A0003" w:tentative="1">
+      <w:start w:val="1"/>
+      <w:numFmt w:val="bullet"/>
+      <w:lvlText w:val="o"/>
+      <w:lvlJc w:val="left"/>
+      <w:pPr>
+        <w:ind w:left="5760" w:hanging="360"/>
+      </w:pPr>
+      <w:rPr>
+        <w:rFonts w:ascii="Courier New" w:hAnsi="Courier New" w:cs="Courier New" w:hint="default"/>
+      </w:rPr>
+    </w:lvl>
+    <w:lvl w:ilvl="8" w:tplc="400A0005" w:tentative="1">
+      <w:start w:val="1"/>
+      <w:numFmt w:val="bullet"/>
+      <w:lvlText w:val=""/>
+      <w:lvlJc w:val="left"/>
+      <w:pPr>
+        <w:ind w:left="6480" w:hanging="360"/>
+      </w:pPr>
+      <w:rPr>
+        <w:rFonts w:ascii="Wingdings" w:hAnsi="Wingdings" w:hint="default"/>
+      </w:rPr>
+    </w:lvl>
+  </w:abstractNum>
+  <w:abstractNum w:abstractNumId="8">
     <w:nsid w:val="20E35462"/>
     <w:multiLevelType w:val="hybridMultilevel"/>
     <w:tmpl w:val="1B640BC0"/>
@@ -1858,7 +2274,7 @@
       </w:rPr>
     </w:lvl>
   </w:abstractNum>
-  <w:abstractNum w:abstractNumId="7">
+  <w:abstractNum w:abstractNumId="9">
     <w:nsid w:val="32B745C0"/>
     <w:multiLevelType w:val="hybridMultilevel"/>
     <w:tmpl w:val="324852D0"/>
@@ -1971,7 +2387,7 @@
       </w:rPr>
     </w:lvl>
   </w:abstractNum>
-  <w:abstractNum w:abstractNumId="8">
+  <w:abstractNum w:abstractNumId="10">
     <w:nsid w:val="32E40A84"/>
     <w:multiLevelType w:val="hybridMultilevel"/>
     <w:tmpl w:val="21BCAD6A"/>
@@ -2084,7 +2500,7 @@
       </w:rPr>
     </w:lvl>
   </w:abstractNum>
-  <w:abstractNum w:abstractNumId="9">
+  <w:abstractNum w:abstractNumId="11">
     <w:nsid w:val="34684A34"/>
     <w:multiLevelType w:val="hybridMultilevel"/>
     <w:tmpl w:val="C2E0A67C"/>
@@ -2197,7 +2613,7 @@
       </w:rPr>
     </w:lvl>
   </w:abstractNum>
-  <w:abstractNum w:abstractNumId="10">
+  <w:abstractNum w:abstractNumId="12">
     <w:nsid w:val="3530436D"/>
     <w:multiLevelType w:val="multilevel"/>
     <w:tmpl w:val="BDEEFE32"/>
@@ -2346,7 +2762,120 @@
       </w:rPr>
     </w:lvl>
   </w:abstractNum>
-  <w:abstractNum w:abstractNumId="11">
+  <w:abstractNum w:abstractNumId="13">
+    <w:nsid w:val="37B26B58"/>
+    <w:multiLevelType w:val="hybridMultilevel"/>
+    <w:tmpl w:val="CF546070"/>
+    <w:lvl w:ilvl="0" w:tplc="400A0001">
+      <w:start w:val="1"/>
+      <w:numFmt w:val="bullet"/>
+      <w:lvlText w:val=""/>
+      <w:lvlJc w:val="left"/>
+      <w:pPr>
+        <w:ind w:left="720" w:hanging="360"/>
+      </w:pPr>
+      <w:rPr>
+        <w:rFonts w:ascii="Symbol" w:hAnsi="Symbol" w:hint="default"/>
+      </w:rPr>
+    </w:lvl>
+    <w:lvl w:ilvl="1" w:tplc="400A0003" w:tentative="1">
+      <w:start w:val="1"/>
+      <w:numFmt w:val="bullet"/>
+      <w:lvlText w:val="o"/>
+      <w:lvlJc w:val="left"/>
+      <w:pPr>
+        <w:ind w:left="1440" w:hanging="360"/>
+      </w:pPr>
+      <w:rPr>
+        <w:rFonts w:ascii="Courier New" w:hAnsi="Courier New" w:cs="Courier New" w:hint="default"/>
+      </w:rPr>
+    </w:lvl>
+    <w:lvl w:ilvl="2" w:tplc="400A0005" w:tentative="1">
+      <w:start w:val="1"/>
+      <w:numFmt w:val="bullet"/>
+      <w:lvlText w:val=""/>
+      <w:lvlJc w:val="left"/>
+      <w:pPr>
+        <w:ind w:left="2160" w:hanging="360"/>
+      </w:pPr>
+      <w:rPr>
+        <w:rFonts w:ascii="Wingdings" w:hAnsi="Wingdings" w:hint="default"/>
+      </w:rPr>
+    </w:lvl>
+    <w:lvl w:ilvl="3" w:tplc="400A0001" w:tentative="1">
+      <w:start w:val="1"/>
+      <w:numFmt w:val="bullet"/>
+      <w:lvlText w:val=""/>
+      <w:lvlJc w:val="left"/>
+      <w:pPr>
+        <w:ind w:left="2880" w:hanging="360"/>
+      </w:pPr>
+      <w:rPr>
+        <w:rFonts w:ascii="Symbol" w:hAnsi="Symbol" w:hint="default"/>
+      </w:rPr>
+    </w:lvl>
+    <w:lvl w:ilvl="4" w:tplc="400A0003" w:tentative="1">
+      <w:start w:val="1"/>
+      <w:numFmt w:val="bullet"/>
+      <w:lvlText w:val="o"/>
+      <w:lvlJc w:val="left"/>
+      <w:pPr>
+        <w:ind w:left="3600" w:hanging="360"/>
+      </w:pPr>
+      <w:rPr>
+        <w:rFonts w:ascii="Courier New" w:hAnsi="Courier New" w:cs="Courier New" w:hint="default"/>
+      </w:rPr>
+    </w:lvl>
+    <w:lvl w:ilvl="5" w:tplc="400A0005" w:tentative="1">
+      <w:start w:val="1"/>
+      <w:numFmt w:val="bullet"/>
+      <w:lvlText w:val=""/>
+      <w:lvlJc w:val="left"/>
+      <w:pPr>
+        <w:ind w:left="4320" w:hanging="360"/>
+      </w:pPr>
+      <w:rPr>
+        <w:rFonts w:ascii="Wingdings" w:hAnsi="Wingdings" w:hint="default"/>
+      </w:rPr>
+    </w:lvl>
+    <w:lvl w:ilvl="6" w:tplc="400A0001" w:tentative="1">
+      <w:start w:val="1"/>
+      <w:numFmt w:val="bullet"/>
+      <w:lvlText w:val=""/>
+      <w:lvlJc w:val="left"/>
+      <w:pPr>
+        <w:ind w:left="5040" w:hanging="360"/>
+      </w:pPr>
+      <w:rPr>
+        <w:rFonts w:ascii="Symbol" w:hAnsi="Symbol" w:hint="default"/>
+      </w:rPr>
+    </w:lvl>
+    <w:lvl w:ilvl="7" w:tplc="400A0003" w:tentative="1">
+      <w:start w:val="1"/>
+      <w:numFmt w:val="bullet"/>
+      <w:lvlText w:val="o"/>
+      <w:lvlJc w:val="left"/>
+      <w:pPr>
+        <w:ind w:left="5760" w:hanging="360"/>
+      </w:pPr>
+      <w:rPr>
+        <w:rFonts w:ascii="Courier New" w:hAnsi="Courier New" w:cs="Courier New" w:hint="default"/>
+      </w:rPr>
+    </w:lvl>
+    <w:lvl w:ilvl="8" w:tplc="400A0005" w:tentative="1">
+      <w:start w:val="1"/>
+      <w:numFmt w:val="bullet"/>
+      <w:lvlText w:val=""/>
+      <w:lvlJc w:val="left"/>
+      <w:pPr>
+        <w:ind w:left="6480" w:hanging="360"/>
+      </w:pPr>
+      <w:rPr>
+        <w:rFonts w:ascii="Wingdings" w:hAnsi="Wingdings" w:hint="default"/>
+      </w:rPr>
+    </w:lvl>
+  </w:abstractNum>
+  <w:abstractNum w:abstractNumId="14">
     <w:nsid w:val="39066A56"/>
     <w:multiLevelType w:val="hybridMultilevel"/>
     <w:tmpl w:val="79BA4AD2"/>
@@ -2459,7 +2988,7 @@
       </w:rPr>
     </w:lvl>
   </w:abstractNum>
-  <w:abstractNum w:abstractNumId="12">
+  <w:abstractNum w:abstractNumId="15">
     <w:nsid w:val="3D09375C"/>
     <w:multiLevelType w:val="multilevel"/>
     <w:tmpl w:val="07F2171C"/>
@@ -2608,7 +3137,7 @@
       </w:rPr>
     </w:lvl>
   </w:abstractNum>
-  <w:abstractNum w:abstractNumId="13">
+  <w:abstractNum w:abstractNumId="16">
     <w:nsid w:val="416913BA"/>
     <w:multiLevelType w:val="hybridMultilevel"/>
     <w:tmpl w:val="4CFCF0FE"/>
@@ -2721,7 +3250,7 @@
       </w:rPr>
     </w:lvl>
   </w:abstractNum>
-  <w:abstractNum w:abstractNumId="14">
+  <w:abstractNum w:abstractNumId="17">
     <w:nsid w:val="439A3E92"/>
     <w:multiLevelType w:val="multilevel"/>
     <w:tmpl w:val="554260A0"/>
@@ -2870,7 +3399,7 @@
       </w:rPr>
     </w:lvl>
   </w:abstractNum>
-  <w:abstractNum w:abstractNumId="15">
+  <w:abstractNum w:abstractNumId="18">
     <w:nsid w:val="44FB1D78"/>
     <w:multiLevelType w:val="hybridMultilevel"/>
     <w:tmpl w:val="5E9030CE"/>
@@ -2983,7 +3512,7 @@
       </w:rPr>
     </w:lvl>
   </w:abstractNum>
-  <w:abstractNum w:abstractNumId="16">
+  <w:abstractNum w:abstractNumId="19">
     <w:nsid w:val="46AA1D37"/>
     <w:multiLevelType w:val="hybridMultilevel"/>
     <w:tmpl w:val="F56CB4E6"/>
@@ -3096,7 +3625,7 @@
       </w:rPr>
     </w:lvl>
   </w:abstractNum>
-  <w:abstractNum w:abstractNumId="17">
+  <w:abstractNum w:abstractNumId="20">
     <w:nsid w:val="46B8372F"/>
     <w:multiLevelType w:val="hybridMultilevel"/>
     <w:tmpl w:val="967EE59C"/>
@@ -3209,7 +3738,7 @@
       </w:rPr>
     </w:lvl>
   </w:abstractNum>
-  <w:abstractNum w:abstractNumId="18">
+  <w:abstractNum w:abstractNumId="21">
     <w:nsid w:val="4A167698"/>
     <w:multiLevelType w:val="hybridMultilevel"/>
     <w:tmpl w:val="CA6AD07E"/>
@@ -3322,7 +3851,7 @@
       </w:rPr>
     </w:lvl>
   </w:abstractNum>
-  <w:abstractNum w:abstractNumId="19">
+  <w:abstractNum w:abstractNumId="22">
     <w:nsid w:val="4ED16DAE"/>
     <w:multiLevelType w:val="hybridMultilevel"/>
     <w:tmpl w:val="F6804E12"/>
@@ -3435,7 +3964,7 @@
       </w:rPr>
     </w:lvl>
   </w:abstractNum>
-  <w:abstractNum w:abstractNumId="20">
+  <w:abstractNum w:abstractNumId="23">
     <w:nsid w:val="4FED0A4F"/>
     <w:multiLevelType w:val="hybridMultilevel"/>
     <w:tmpl w:val="5BE00A42"/>
@@ -3548,7 +4077,7 @@
       </w:rPr>
     </w:lvl>
   </w:abstractNum>
-  <w:abstractNum w:abstractNumId="21">
+  <w:abstractNum w:abstractNumId="24">
     <w:nsid w:val="556375CE"/>
     <w:multiLevelType w:val="hybridMultilevel"/>
     <w:tmpl w:val="40FC5E3A"/>
@@ -3661,7 +4190,7 @@
       </w:rPr>
     </w:lvl>
   </w:abstractNum>
-  <w:abstractNum w:abstractNumId="22">
+  <w:abstractNum w:abstractNumId="25">
     <w:nsid w:val="55B24D3A"/>
     <w:multiLevelType w:val="hybridMultilevel"/>
     <w:tmpl w:val="F4F4EDE8"/>
@@ -3774,7 +4303,7 @@
       </w:rPr>
     </w:lvl>
   </w:abstractNum>
-  <w:abstractNum w:abstractNumId="23">
+  <w:abstractNum w:abstractNumId="26">
     <w:nsid w:val="567F1015"/>
     <w:multiLevelType w:val="hybridMultilevel"/>
     <w:tmpl w:val="3F700DCC"/>
@@ -3887,7 +4416,7 @@
       </w:rPr>
     </w:lvl>
   </w:abstractNum>
-  <w:abstractNum w:abstractNumId="24">
+  <w:abstractNum w:abstractNumId="27">
     <w:nsid w:val="569C6264"/>
     <w:multiLevelType w:val="hybridMultilevel"/>
     <w:tmpl w:val="B0C056F4"/>
@@ -4000,7 +4529,120 @@
       </w:rPr>
     </w:lvl>
   </w:abstractNum>
-  <w:abstractNum w:abstractNumId="25">
+  <w:abstractNum w:abstractNumId="28">
+    <w:nsid w:val="5C894582"/>
+    <w:multiLevelType w:val="hybridMultilevel"/>
+    <w:tmpl w:val="3AA65A7E"/>
+    <w:lvl w:ilvl="0" w:tplc="0409000B">
+      <w:start w:val="1"/>
+      <w:numFmt w:val="bullet"/>
+      <w:lvlText w:val=""/>
+      <w:lvlJc w:val="left"/>
+      <w:pPr>
+        <w:ind w:left="720" w:hanging="360"/>
+      </w:pPr>
+      <w:rPr>
+        <w:rFonts w:ascii="Wingdings" w:hAnsi="Wingdings" w:hint="default"/>
+      </w:rPr>
+    </w:lvl>
+    <w:lvl w:ilvl="1" w:tplc="400A0003" w:tentative="1">
+      <w:start w:val="1"/>
+      <w:numFmt w:val="bullet"/>
+      <w:lvlText w:val="o"/>
+      <w:lvlJc w:val="left"/>
+      <w:pPr>
+        <w:ind w:left="1440" w:hanging="360"/>
+      </w:pPr>
+      <w:rPr>
+        <w:rFonts w:ascii="Courier New" w:hAnsi="Courier New" w:cs="Courier New" w:hint="default"/>
+      </w:rPr>
+    </w:lvl>
+    <w:lvl w:ilvl="2" w:tplc="400A0005" w:tentative="1">
+      <w:start w:val="1"/>
+      <w:numFmt w:val="bullet"/>
+      <w:lvlText w:val=""/>
+      <w:lvlJc w:val="left"/>
+      <w:pPr>
+        <w:ind w:left="2160" w:hanging="360"/>
+      </w:pPr>
+      <w:rPr>
+        <w:rFonts w:ascii="Wingdings" w:hAnsi="Wingdings" w:hint="default"/>
+      </w:rPr>
+    </w:lvl>
+    <w:lvl w:ilvl="3" w:tplc="400A0001" w:tentative="1">
+      <w:start w:val="1"/>
+      <w:numFmt w:val="bullet"/>
+      <w:lvlText w:val=""/>
+      <w:lvlJc w:val="left"/>
+      <w:pPr>
+        <w:ind w:left="2880" w:hanging="360"/>
+      </w:pPr>
+      <w:rPr>
+        <w:rFonts w:ascii="Symbol" w:hAnsi="Symbol" w:hint="default"/>
+      </w:rPr>
+    </w:lvl>
+    <w:lvl w:ilvl="4" w:tplc="400A0003" w:tentative="1">
+      <w:start w:val="1"/>
+      <w:numFmt w:val="bullet"/>
+      <w:lvlText w:val="o"/>
+      <w:lvlJc w:val="left"/>
+      <w:pPr>
+        <w:ind w:left="3600" w:hanging="360"/>
+      </w:pPr>
+      <w:rPr>
+        <w:rFonts w:ascii="Courier New" w:hAnsi="Courier New" w:cs="Courier New" w:hint="default"/>
+      </w:rPr>
+    </w:lvl>
+    <w:lvl w:ilvl="5" w:tplc="400A0005" w:tentative="1">
+      <w:start w:val="1"/>
+      <w:numFmt w:val="bullet"/>
+      <w:lvlText w:val=""/>
+      <w:lvlJc w:val="left"/>
+      <w:pPr>
+        <w:ind w:left="4320" w:hanging="360"/>
+      </w:pPr>
+      <w:rPr>
+        <w:rFonts w:ascii="Wingdings" w:hAnsi="Wingdings" w:hint="default"/>
+      </w:rPr>
+    </w:lvl>
+    <w:lvl w:ilvl="6" w:tplc="400A0001" w:tentative="1">
+      <w:start w:val="1"/>
+      <w:numFmt w:val="bullet"/>
+      <w:lvlText w:val=""/>
+      <w:lvlJc w:val="left"/>
+      <w:pPr>
+        <w:ind w:left="5040" w:hanging="360"/>
+      </w:pPr>
+      <w:rPr>
+        <w:rFonts w:ascii="Symbol" w:hAnsi="Symbol" w:hint="default"/>
+      </w:rPr>
+    </w:lvl>
+    <w:lvl w:ilvl="7" w:tplc="400A0003" w:tentative="1">
+      <w:start w:val="1"/>
+      <w:numFmt w:val="bullet"/>
+      <w:lvlText w:val="o"/>
+      <w:lvlJc w:val="left"/>
+      <w:pPr>
+        <w:ind w:left="5760" w:hanging="360"/>
+      </w:pPr>
+      <w:rPr>
+        <w:rFonts w:ascii="Courier New" w:hAnsi="Courier New" w:cs="Courier New" w:hint="default"/>
+      </w:rPr>
+    </w:lvl>
+    <w:lvl w:ilvl="8" w:tplc="400A0005" w:tentative="1">
+      <w:start w:val="1"/>
+      <w:numFmt w:val="bullet"/>
+      <w:lvlText w:val=""/>
+      <w:lvlJc w:val="left"/>
+      <w:pPr>
+        <w:ind w:left="6480" w:hanging="360"/>
+      </w:pPr>
+      <w:rPr>
+        <w:rFonts w:ascii="Wingdings" w:hAnsi="Wingdings" w:hint="default"/>
+      </w:rPr>
+    </w:lvl>
+  </w:abstractNum>
+  <w:abstractNum w:abstractNumId="29">
     <w:nsid w:val="696515E0"/>
     <w:multiLevelType w:val="multilevel"/>
     <w:tmpl w:val="C624F188"/>
@@ -4149,7 +4791,7 @@
       </w:rPr>
     </w:lvl>
   </w:abstractNum>
-  <w:abstractNum w:abstractNumId="26">
+  <w:abstractNum w:abstractNumId="30">
     <w:nsid w:val="6A812B7A"/>
     <w:multiLevelType w:val="hybridMultilevel"/>
     <w:tmpl w:val="45F4F4CE"/>
@@ -4262,7 +4904,7 @@
       </w:rPr>
     </w:lvl>
   </w:abstractNum>
-  <w:abstractNum w:abstractNumId="27">
+  <w:abstractNum w:abstractNumId="31">
     <w:nsid w:val="6E312B81"/>
     <w:multiLevelType w:val="hybridMultilevel"/>
     <w:tmpl w:val="3BA49198"/>
@@ -4375,7 +5017,7 @@
       </w:rPr>
     </w:lvl>
   </w:abstractNum>
-  <w:abstractNum w:abstractNumId="28">
+  <w:abstractNum w:abstractNumId="32">
     <w:nsid w:val="71144E4E"/>
     <w:multiLevelType w:val="hybridMultilevel"/>
     <w:tmpl w:val="7770A4C2"/>
@@ -4488,7 +5130,7 @@
       </w:rPr>
     </w:lvl>
   </w:abstractNum>
-  <w:abstractNum w:abstractNumId="29">
+  <w:abstractNum w:abstractNumId="33">
     <w:nsid w:val="76F90C09"/>
     <w:multiLevelType w:val="multilevel"/>
     <w:tmpl w:val="A7FAC30E"/>
@@ -4637,7 +5279,7 @@
       </w:rPr>
     </w:lvl>
   </w:abstractNum>
-  <w:abstractNum w:abstractNumId="30">
+  <w:abstractNum w:abstractNumId="34">
     <w:nsid w:val="7AD517DB"/>
     <w:multiLevelType w:val="hybridMultilevel"/>
     <w:tmpl w:val="D346AEA0"/>
@@ -4750,7 +5392,7 @@
       </w:rPr>
     </w:lvl>
   </w:abstractNum>
-  <w:abstractNum w:abstractNumId="31">
+  <w:abstractNum w:abstractNumId="35">
     <w:nsid w:val="7DA02433"/>
     <w:multiLevelType w:val="hybridMultilevel"/>
     <w:tmpl w:val="38B8475C"/>
@@ -4863,46 +5505,46 @@
     </w:lvl>
   </w:abstractNum>
   <w:num w:numId="1">
-    <w:abstractNumId w:val="31"/>
+    <w:abstractNumId w:val="35"/>
   </w:num>
   <w:num w:numId="2">
-    <w:abstractNumId w:val="13"/>
+    <w:abstractNumId w:val="16"/>
   </w:num>
   <w:num w:numId="3">
-    <w:abstractNumId w:val="22"/>
+    <w:abstractNumId w:val="25"/>
   </w:num>
   <w:num w:numId="4">
-    <w:abstractNumId w:val="23"/>
+    <w:abstractNumId w:val="26"/>
   </w:num>
   <w:num w:numId="5">
-    <w:abstractNumId w:val="7"/>
+    <w:abstractNumId w:val="9"/>
   </w:num>
   <w:num w:numId="6">
-    <w:abstractNumId w:val="11"/>
+    <w:abstractNumId w:val="14"/>
   </w:num>
   <w:num w:numId="7">
-    <w:abstractNumId w:val="28"/>
+    <w:abstractNumId w:val="32"/>
   </w:num>
   <w:num w:numId="8">
     <w:abstractNumId w:val="2"/>
   </w:num>
   <w:num w:numId="9">
-    <w:abstractNumId w:val="20"/>
+    <w:abstractNumId w:val="23"/>
   </w:num>
   <w:num w:numId="10">
-    <w:abstractNumId w:val="25"/>
+    <w:abstractNumId w:val="29"/>
   </w:num>
   <w:num w:numId="11">
-    <w:abstractNumId w:val="19"/>
+    <w:abstractNumId w:val="22"/>
   </w:num>
   <w:num w:numId="12">
-    <w:abstractNumId w:val="12"/>
+    <w:abstractNumId w:val="15"/>
   </w:num>
   <w:num w:numId="13">
-    <w:abstractNumId w:val="24"/>
+    <w:abstractNumId w:val="27"/>
   </w:num>
   <w:num w:numId="14">
-    <w:abstractNumId w:val="29"/>
+    <w:abstractNumId w:val="33"/>
     <w:lvlOverride w:ilvl="0">
       <w:lvl w:ilvl="0">
         <w:numFmt w:val="bullet"/>
@@ -4922,7 +5564,7 @@
     </w:lvlOverride>
   </w:num>
   <w:num w:numId="15">
-    <w:abstractNumId w:val="14"/>
+    <w:abstractNumId w:val="17"/>
     <w:lvlOverride w:ilvl="0">
       <w:lvl w:ilvl="0">
         <w:numFmt w:val="bullet"/>
@@ -4942,7 +5584,7 @@
     </w:lvlOverride>
   </w:num>
   <w:num w:numId="16">
-    <w:abstractNumId w:val="14"/>
+    <w:abstractNumId w:val="17"/>
     <w:lvlOverride w:ilvl="0">
       <w:lvl w:ilvl="0">
         <w:numFmt w:val="bullet"/>
@@ -4979,7 +5621,7 @@
     </w:lvlOverride>
   </w:num>
   <w:num w:numId="17">
-    <w:abstractNumId w:val="17"/>
+    <w:abstractNumId w:val="20"/>
   </w:num>
   <w:num w:numId="18">
     <w:abstractNumId w:val="1"/>
@@ -5002,49 +5644,61 @@
     </w:lvlOverride>
   </w:num>
   <w:num w:numId="19">
-    <w:abstractNumId w:val="10"/>
+    <w:abstractNumId w:val="12"/>
   </w:num>
   <w:num w:numId="20">
-    <w:abstractNumId w:val="15"/>
+    <w:abstractNumId w:val="18"/>
   </w:num>
   <w:num w:numId="21">
-    <w:abstractNumId w:val="6"/>
+    <w:abstractNumId w:val="8"/>
   </w:num>
   <w:num w:numId="22">
-    <w:abstractNumId w:val="4"/>
+    <w:abstractNumId w:val="5"/>
   </w:num>
   <w:num w:numId="23">
-    <w:abstractNumId w:val="21"/>
+    <w:abstractNumId w:val="24"/>
   </w:num>
   <w:num w:numId="24">
     <w:abstractNumId w:val="0"/>
   </w:num>
   <w:num w:numId="25">
-    <w:abstractNumId w:val="5"/>
+    <w:abstractNumId w:val="6"/>
   </w:num>
   <w:num w:numId="26">
-    <w:abstractNumId w:val="16"/>
+    <w:abstractNumId w:val="19"/>
   </w:num>
   <w:num w:numId="27">
-    <w:abstractNumId w:val="9"/>
+    <w:abstractNumId w:val="11"/>
   </w:num>
   <w:num w:numId="28">
-    <w:abstractNumId w:val="18"/>
+    <w:abstractNumId w:val="21"/>
   </w:num>
   <w:num w:numId="29">
-    <w:abstractNumId w:val="8"/>
+    <w:abstractNumId w:val="10"/>
   </w:num>
   <w:num w:numId="30">
     <w:abstractNumId w:val="3"/>
   </w:num>
   <w:num w:numId="31">
-    <w:abstractNumId w:val="27"/>
+    <w:abstractNumId w:val="31"/>
   </w:num>
   <w:num w:numId="32">
+    <w:abstractNumId w:val="34"/>
+  </w:num>
+  <w:num w:numId="33">
     <w:abstractNumId w:val="30"/>
   </w:num>
-  <w:num w:numId="33">
-    <w:abstractNumId w:val="26"/>
+  <w:num w:numId="34">
+    <w:abstractNumId w:val="13"/>
+  </w:num>
+  <w:num w:numId="35">
+    <w:abstractNumId w:val="4"/>
+  </w:num>
+  <w:num w:numId="36">
+    <w:abstractNumId w:val="7"/>
+  </w:num>
+  <w:num w:numId="37">
+    <w:abstractNumId w:val="28"/>
   </w:num>
 </w:numbering>
 </file>
@@ -6493,7 +7147,7 @@
 </file>
 
 <file path=customXml/itemProps1.xml><?xml version="1.0" encoding="utf-8"?>
-<ds:datastoreItem xmlns:ds="http://schemas.openxmlformats.org/officeDocument/2006/customXml" ds:itemID="{0C9B30C1-3D28-470E-87FA-CF05FF4E3364}">
+<ds:datastoreItem xmlns:ds="http://schemas.openxmlformats.org/officeDocument/2006/customXml" ds:itemID="{88843AB9-E34C-4913-8BD2-D5D9D78AE4CD}">
   <ds:schemaRefs>
     <ds:schemaRef ds:uri="http://schemas.openxmlformats.org/officeDocument/2006/bibliography"/>
   </ds:schemaRefs>

</xml_diff>